<commit_message>
Updated Technical Description Paper: - Added coding conventions to follow - Added some about how evacuation zone pathing should function
</commit_message>
<xml_diff>
--- a/Technical Paper - Robocup Asia Pacific.docx
+++ b/Technical Paper - Robocup Asia Pacific.docx
@@ -10,6 +10,7 @@
           <w:caps/>
           <w:color w:val="595959" w:themeColor="text1" w:themeTint="A6"/>
           <w:sz w:val="24"/>
+          <w:lang w:val="en-NZ"/>
         </w:rPr>
       </w:pPr>
       <w:bookmarkStart w:id="0" w:name="_Toc321147149"/>
@@ -26,6 +27,7 @@
           <w:color w:val="595959" w:themeColor="text1" w:themeTint="A6"/>
           <w:sz w:val="24"/>
           <w:szCs w:val="24"/>
+          <w:lang w:val="en-NZ"/>
         </w:rPr>
         <w:id w:val="-1290352585"/>
         <w:docPartObj>
@@ -37,7 +39,6 @@
         <w:rPr>
           <w:rFonts w:asciiTheme="minorHAnsi" w:eastAsiaTheme="minorEastAsia" w:hAnsiTheme="minorHAnsi" w:cstheme="minorBidi"/>
           <w:caps w:val="0"/>
-          <w:color w:val="595959" w:themeColor="text1" w:themeTint="A6"/>
           <w:sz w:val="20"/>
           <w:szCs w:val="20"/>
         </w:rPr>
@@ -48,11 +49,13 @@
             <w:pStyle w:val="NoSpacing"/>
             <w:rPr>
               <w:sz w:val="24"/>
+              <w:lang w:val="en-NZ"/>
             </w:rPr>
           </w:pPr>
           <w:r>
             <w:rPr>
               <w:noProof/>
+              <w:lang w:val="en-NZ"/>
             </w:rPr>
             <mc:AlternateContent>
               <mc:Choice Requires="wps">
@@ -119,7 +122,6 @@
                                     <w:dataBinding w:prefixMappings="xmlns:ns0='http://purl.org/dc/elements/1.1/' xmlns:ns1='http://schemas.openxmlformats.org/package/2006/metadata/core-properties' " w:xpath="/ns1:coreProperties[1]/ns0:creator[1]" w:storeItemID="{6C3C8BC8-F283-45AE-878A-BAB7291924A1}"/>
                                     <w:text/>
                                   </w:sdtPr>
-                                  <w:sdtEndPr/>
                                   <w:sdtContent>
                                     <w:r>
                                       <w:t>Frederick Sun</w:t>
@@ -146,7 +148,6 @@
                                     <w:dataBinding w:prefixMappings="xmlns:ns0='http://purl.org/dc/elements/1.1/' xmlns:ns1='http://schemas.openxmlformats.org/package/2006/metadata/core-properties' " w:xpath="/ns1:coreProperties[1]/ns1:keywords[1]" w:storeItemID="{6C3C8BC8-F283-45AE-878A-BAB7291924A1}"/>
                                     <w:text/>
                                   </w:sdtPr>
-                                  <w:sdtEndPr/>
                                   <w:sdtContent>
                                     <w:r>
                                       <w:t>i</w:t>
@@ -181,7 +182,6 @@
                                       <w:calendar w:val="gregorian"/>
                                     </w:date>
                                   </w:sdtPr>
-                                  <w:sdtEndPr/>
                                   <w:sdtContent>
                                     <w:r>
                                       <w:t>January 1, 2024</w:t>
@@ -233,7 +233,6 @@
                               <w:dataBinding w:prefixMappings="xmlns:ns0='http://purl.org/dc/elements/1.1/' xmlns:ns1='http://schemas.openxmlformats.org/package/2006/metadata/core-properties' " w:xpath="/ns1:coreProperties[1]/ns0:creator[1]" w:storeItemID="{6C3C8BC8-F283-45AE-878A-BAB7291924A1}"/>
                               <w:text/>
                             </w:sdtPr>
-                            <w:sdtEndPr/>
                             <w:sdtContent>
                               <w:r>
                                 <w:t>Frederick Sun</w:t>
@@ -260,7 +259,6 @@
                               <w:dataBinding w:prefixMappings="xmlns:ns0='http://purl.org/dc/elements/1.1/' xmlns:ns1='http://schemas.openxmlformats.org/package/2006/metadata/core-properties' " w:xpath="/ns1:coreProperties[1]/ns1:keywords[1]" w:storeItemID="{6C3C8BC8-F283-45AE-878A-BAB7291924A1}"/>
                               <w:text/>
                             </w:sdtPr>
-                            <w:sdtEndPr/>
                             <w:sdtContent>
                               <w:r>
                                 <w:t>i</w:t>
@@ -295,7 +293,6 @@
                                 <w:calendar w:val="gregorian"/>
                               </w:date>
                             </w:sdtPr>
-                            <w:sdtEndPr/>
                             <w:sdtContent>
                               <w:r>
                                 <w:t>January 1, 2024</w:t>
@@ -314,6 +311,7 @@
           <w:r>
             <w:rPr>
               <w:noProof/>
+              <w:lang w:val="en-NZ"/>
             </w:rPr>
             <mc:AlternateContent>
               <mc:Choice Requires="wps">
@@ -386,7 +384,6 @@
                                     <w:dataBinding w:prefixMappings="xmlns:ns0='http://purl.org/dc/elements/1.1/' xmlns:ns1='http://schemas.openxmlformats.org/package/2006/metadata/core-properties' " w:xpath="/ns1:coreProperties[1]/ns0:title[1]" w:storeItemID="{6C3C8BC8-F283-45AE-878A-BAB7291924A1}"/>
                                     <w:text/>
                                   </w:sdtPr>
-                                  <w:sdtEndPr/>
                                   <w:sdtContent>
                                     <w:r>
                                       <w:t>Robocup Asia Pacific</w:t>
@@ -406,7 +403,6 @@
                                     <w:dataBinding w:prefixMappings="xmlns:ns0='http://purl.org/dc/elements/1.1/' xmlns:ns1='http://schemas.openxmlformats.org/package/2006/metadata/core-properties' " w:xpath="/ns1:coreProperties[1]/ns0:subject[1]" w:storeItemID="{6C3C8BC8-F283-45AE-878A-BAB7291924A1}"/>
                                     <w:text/>
                                   </w:sdtPr>
-                                  <w:sdtEndPr/>
                                   <w:sdtContent>
                                     <w:r>
                                       <w:t>Bit Fusion</w:t>
@@ -451,7 +447,6 @@
                               <w:dataBinding w:prefixMappings="xmlns:ns0='http://purl.org/dc/elements/1.1/' xmlns:ns1='http://schemas.openxmlformats.org/package/2006/metadata/core-properties' " w:xpath="/ns1:coreProperties[1]/ns0:title[1]" w:storeItemID="{6C3C8BC8-F283-45AE-878A-BAB7291924A1}"/>
                               <w:text/>
                             </w:sdtPr>
-                            <w:sdtEndPr/>
                             <w:sdtContent>
                               <w:r>
                                 <w:t>Robocup Asia Pacific</w:t>
@@ -471,7 +466,6 @@
                               <w:dataBinding w:prefixMappings="xmlns:ns0='http://purl.org/dc/elements/1.1/' xmlns:ns1='http://schemas.openxmlformats.org/package/2006/metadata/core-properties' " w:xpath="/ns1:coreProperties[1]/ns0:subject[1]" w:storeItemID="{6C3C8BC8-F283-45AE-878A-BAB7291924A1}"/>
                               <w:text/>
                             </w:sdtPr>
-                            <w:sdtEndPr/>
                             <w:sdtContent>
                               <w:r>
                                 <w:t>Bit Fusion</w:t>
@@ -490,6 +484,7 @@
           <w:r>
             <w:rPr>
               <w:noProof/>
+              <w:lang w:val="en-NZ"/>
             </w:rPr>
             <w:drawing>
               <wp:anchor distT="0" distB="0" distL="114300" distR="114300" simplePos="0" relativeHeight="251658240" behindDoc="1" locked="0" layoutInCell="1" allowOverlap="0" wp14:anchorId="2F1AE62E" wp14:editId="35FD36AC">
@@ -587,6 +582,7 @@
             <w:br w:type="page"/>
           </w:r>
           <w:r>
+            <w:lastRenderedPageBreak/>
             <w:t>1 | Research</w:t>
           </w:r>
         </w:p>
@@ -857,12 +853,24 @@
         <w:rPr>
           <w:color w:val="1AB39F" w:themeColor="accent6"/>
         </w:rPr>
-        <w:t>eesaw is a tile that can pivot around a hinge in the center of a regular tile</w:t>
+        <w:t xml:space="preserve">eesaw is a tile that can pivot around a hinge in the </w:t>
       </w:r>
       <w:r>
         <w:rPr>
           <w:color w:val="1AB39F" w:themeColor="accent6"/>
         </w:rPr>
+        <w:t>centre</w:t>
+      </w:r>
+      <w:r>
+        <w:rPr>
+          <w:color w:val="1AB39F" w:themeColor="accent6"/>
+        </w:rPr>
+        <w:t xml:space="preserve"> of a regular tile</w:t>
+      </w:r>
+      <w:r>
+        <w:rPr>
+          <w:color w:val="1AB39F" w:themeColor="accent6"/>
+        </w:rPr>
         <w:t xml:space="preserve"> …</w:t>
       </w:r>
     </w:p>
@@ -880,7 +888,13 @@
         <w:rPr>
           <w:color w:val="FF0000"/>
         </w:rPr>
-        <w:t xml:space="preserve">center of gravity </w:t>
+        <w:t>centre</w:t>
+      </w:r>
+      <w:r>
+        <w:rPr>
+          <w:color w:val="FF0000"/>
+        </w:rPr>
+        <w:t xml:space="preserve"> of gravity </w:t>
       </w:r>
       <w:r>
         <w:t>to minimize tipping</w:t>
@@ -982,6 +996,7 @@
     </w:p>
     <w:p>
       <w:r>
+        <w:lastRenderedPageBreak/>
         <w:t>We did not understand that we could continue going to points for other scoring elements, not just the tile, during Robocup Singapore.</w:t>
       </w:r>
       <w:r>
@@ -1013,13 +1028,7 @@
     </w:p>
     <w:p>
       <w:r>
-        <w:t>Navigating the course requires some sort of movement. Given that the boards can be different textures, (</w:t>
-      </w:r>
-      <w:r>
-        <w:t xml:space="preserve">linoleum </w:t>
-      </w:r>
-      <w:r>
-        <w:t>or carpet), or system must be robust to handle these different friction levels.</w:t>
+        <w:t>Navigating the course requires some sort of movement. Given that the boards can be different textures, (linoleum or carpet), or system must be robust to handle these different friction levels.</w:t>
       </w:r>
     </w:p>
     <w:p>
@@ -1187,6 +1196,13 @@
       </w:r>
     </w:p>
     <w:p>
+      <w:pPr>
+        <w:pStyle w:val="Caption"/>
+        <w:rPr>
+          <w:sz w:val="12"/>
+          <w:szCs w:val="12"/>
+        </w:rPr>
+      </w:pPr>
       <w:r>
         <w:t xml:space="preserve">In this situation we used a </w:t>
       </w:r>
@@ -1257,6 +1273,7 @@
         <w:rPr>
           <w:noProof/>
         </w:rPr>
+        <w:lastRenderedPageBreak/>
         <w:drawing>
           <wp:inline distT="0" distB="0" distL="0" distR="0" wp14:anchorId="65146504" wp14:editId="02D909F6">
             <wp:extent cx="5486400" cy="4114800"/>
@@ -1299,6 +1316,16 @@
           </wp:inline>
         </w:drawing>
       </w:r>
+      <w:r>
+        <w:br/>
+      </w:r>
+      <w:r>
+        <w:rPr>
+          <w:sz w:val="12"/>
+          <w:szCs w:val="12"/>
+        </w:rPr>
+        <w:t>Fig 1.1 : Equipment ready for testing</w:t>
+      </w:r>
     </w:p>
     <w:p>
       <w:r>
@@ -1360,6 +1387,7 @@
         <w:pStyle w:val="Heading2"/>
       </w:pPr>
       <w:r>
+        <w:lastRenderedPageBreak/>
         <w:t>Line Tracking</w:t>
       </w:r>
     </w:p>
@@ -1368,10 +1396,7 @@
         <w:t xml:space="preserve">The line width may vary – the difference between 10 and 20 is extremely large, especially given the uncertainty of </w:t>
       </w:r>
       <w:r>
-        <w:t>±</w:t>
-      </w:r>
-      <w:r>
-        <w:t xml:space="preserve"> </w:t>
+        <w:t xml:space="preserve">± </w:t>
       </w:r>
       <w:r>
         <w:t>10%</w:t>
@@ -1662,10 +1687,28 @@
         <w:pStyle w:val="Heading3"/>
       </w:pPr>
       <w:r>
+        <w:lastRenderedPageBreak/>
         <w:t>Wall following</w:t>
       </w:r>
     </w:p>
     <w:p>
+      <w:r>
+        <w:t xml:space="preserve">Using a </w:t>
+      </w:r>
+      <w:r>
+        <w:t xml:space="preserve">laser sensor placed on the side of the robot would allow us to measure the distance from walls. This is beneficial now we </w:t>
+      </w:r>
+      <w:r>
+        <w:t xml:space="preserve">align ourselves parallel to the wall, ensuring that we cover all the ground possible, without the need to hard code </w:t>
+      </w:r>
+      <w:r>
+        <w:t>every possibility</w:t>
+      </w:r>
+      <w:r>
+        <w:t xml:space="preserve">. Furthermore, all the possible areas are covered, and navigating around obstacles are possible. </w:t>
+      </w:r>
+    </w:p>
+    <w:p>
       <w:pPr>
         <w:pStyle w:val="Heading3"/>
       </w:pPr>
@@ -1673,7 +1716,38 @@
         <w:t>Pathfinding</w:t>
       </w:r>
     </w:p>
-    <w:p/>
+    <w:p>
+      <w:r>
+        <w:t xml:space="preserve">If we </w:t>
+      </w:r>
+      <w:r>
+        <w:t>can</w:t>
+      </w:r>
+      <w:r>
+        <w:t xml:space="preserve"> gain a full map </w:t>
+      </w:r>
+      <w:r>
+        <w:t xml:space="preserve">/ </w:t>
+      </w:r>
+      <w:r>
+        <w:t xml:space="preserve">understanding of </w:t>
+      </w:r>
+      <w:r>
+        <w:t xml:space="preserve">the boundaries of the evacuation zone, we would be able to </w:t>
+      </w:r>
+      <w:r>
+        <w:t xml:space="preserve">identify which areas we have </w:t>
+      </w:r>
+      <w:r>
+        <w:t>not</w:t>
+      </w:r>
+      <w:r>
+        <w:t xml:space="preserve"> checked, and where they likely are. Having an obstacle located at the centre would suggest </w:t>
+      </w:r>
+      <w:r>
+        <w:t xml:space="preserve">we have to check all the way around. </w:t>
+      </w:r>
+    </w:p>
     <w:p>
       <w:pPr>
         <w:pStyle w:val="Heading2"/>
@@ -2074,6 +2148,7 @@
           <w:i/>
           <w:color w:val="1AB39F" w:themeColor="accent6"/>
         </w:rPr>
+        <w:lastRenderedPageBreak/>
         <w:t>Conclusion</w:t>
       </w:r>
       <w:r>
@@ -2108,9 +2183,392 @@
     </w:p>
     <w:p>
       <w:pPr>
+        <w:pStyle w:val="Heading2"/>
+      </w:pPr>
+      <w:r>
+        <w:t>Coding Conventions</w:t>
+      </w:r>
+    </w:p>
+    <w:p>
+      <w:pPr>
+        <w:rPr>
+          <w:color w:val="080000"/>
+        </w:rPr>
+      </w:pPr>
+      <w:r>
+        <w:rPr>
+          <w:color w:val="080000"/>
+        </w:rPr>
+        <w:t>A problem that we struggled with during Robocup Singapore was different</w:t>
+      </w:r>
+      <w:r>
+        <w:rPr>
+          <w:color w:val="080000"/>
+        </w:rPr>
+        <w:t xml:space="preserve"> coding styles, naming conventions, and </w:t>
+      </w:r>
+      <w:r>
+        <w:rPr>
+          <w:color w:val="080000"/>
+        </w:rPr>
+        <w:t xml:space="preserve">debugging methods. As a team, we should have the same coding conventions so that code is uniform throughout </w:t>
+      </w:r>
+      <w:r>
+        <w:rPr>
+          <w:color w:val="080000"/>
+        </w:rPr>
+        <w:t>all code documents.</w:t>
+      </w:r>
+    </w:p>
+    <w:p>
+      <w:r>
+        <w:rPr>
+          <w:rStyle w:val="Strong"/>
+        </w:rPr>
+        <w:t>Indentation</w:t>
+      </w:r>
+      <w:r>
+        <w:t>: Use 4 spaces per indentation level. Avoid using tabs, and if using a mix of tabs and spaces, Python 3 disallows this.</w:t>
+      </w:r>
+    </w:p>
+    <w:p>
+      <w:r>
+        <w:rPr>
+          <w:rStyle w:val="Strong"/>
+        </w:rPr>
+        <w:t>Line Length</w:t>
+      </w:r>
+      <w:r>
+        <w:t>: Limit all lines to a maximum of 79 characters. For flowing long blocks of text with fewer structural restrictions (docstrings or comments), the line length should be limited to 72 characters.</w:t>
+      </w:r>
+    </w:p>
+    <w:p>
+      <w:r>
+        <w:rPr>
+          <w:rStyle w:val="Strong"/>
+        </w:rPr>
+        <w:t>Blank Lines</w:t>
+      </w:r>
+      <w:r>
+        <w:t>: Separate top-level function and class definitions with two blank lines. Method definitions inside a class are separated by a single blank line.</w:t>
+      </w:r>
+    </w:p>
+    <w:p>
+      <w:r>
+        <w:rPr>
+          <w:rStyle w:val="Strong"/>
+        </w:rPr>
+        <w:t>Imports</w:t>
+      </w:r>
+      <w:r>
+        <w:t>: Imports should usually be on separate lines and are placed at the top of the file just after any module comments and docstrings and before module globals and constants.</w:t>
+      </w:r>
+    </w:p>
+    <w:p>
+      <w:pPr>
+        <w:rPr>
+          <w:lang w:eastAsia="en-NZ"/>
+        </w:rPr>
+      </w:pPr>
+      <w:r>
+        <w:rPr>
+          <w:b/>
+          <w:bCs/>
+          <w:lang w:eastAsia="en-NZ"/>
+        </w:rPr>
+        <w:t>Whitespace in Expressions and Statements</w:t>
+      </w:r>
+      <w:r>
+        <w:rPr>
+          <w:lang w:eastAsia="en-NZ"/>
+        </w:rPr>
+        <w:t>: Avoid extraneous whitespace in the following situations:</w:t>
+      </w:r>
+    </w:p>
+    <w:p>
+      <w:pPr>
+        <w:pStyle w:val="ListParagraph"/>
+        <w:numPr>
+          <w:ilvl w:val="0"/>
+          <w:numId w:val="17"/>
+        </w:numPr>
+        <w:rPr>
+          <w:lang w:eastAsia="en-NZ"/>
+        </w:rPr>
+      </w:pPr>
+      <w:r>
+        <w:rPr>
+          <w:lang w:eastAsia="en-NZ"/>
+        </w:rPr>
+        <w:t>Immediately inside parentheses, brackets, or braces.</w:t>
+      </w:r>
+    </w:p>
+    <w:p>
+      <w:pPr>
+        <w:pStyle w:val="ListParagraph"/>
+        <w:numPr>
+          <w:ilvl w:val="0"/>
+          <w:numId w:val="17"/>
+        </w:numPr>
+        <w:rPr>
+          <w:lang w:eastAsia="en-NZ"/>
+        </w:rPr>
+      </w:pPr>
+      <w:r>
+        <w:rPr>
+          <w:lang w:eastAsia="en-NZ"/>
+        </w:rPr>
+        <w:t>Between a trailing comma and a following close parenthesis.</w:t>
+      </w:r>
+    </w:p>
+    <w:p>
+      <w:pPr>
+        <w:pStyle w:val="ListParagraph"/>
+        <w:numPr>
+          <w:ilvl w:val="0"/>
+          <w:numId w:val="17"/>
+        </w:numPr>
+        <w:rPr>
+          <w:lang w:eastAsia="en-NZ"/>
+        </w:rPr>
+      </w:pPr>
+      <w:r>
+        <w:rPr>
+          <w:lang w:eastAsia="en-NZ"/>
+        </w:rPr>
+        <w:t>Immediately before a comma, semicolon, or colon.</w:t>
+      </w:r>
+    </w:p>
+    <w:p>
+      <w:pPr>
+        <w:pStyle w:val="ListParagraph"/>
+        <w:numPr>
+          <w:ilvl w:val="0"/>
+          <w:numId w:val="17"/>
+        </w:numPr>
+        <w:rPr>
+          <w:lang w:eastAsia="en-NZ"/>
+        </w:rPr>
+      </w:pPr>
+      <w:r>
+        <w:rPr>
+          <w:lang w:eastAsia="en-NZ"/>
+        </w:rPr>
+        <w:t>However, add whitespace around operators and after commas to increase readability.</w:t>
+      </w:r>
+    </w:p>
+    <w:p>
+      <w:pPr>
+        <w:rPr>
+          <w:lang w:eastAsia="en-NZ"/>
+        </w:rPr>
+      </w:pPr>
+      <w:r>
+        <w:rPr>
+          <w:b/>
+          <w:lang w:eastAsia="en-NZ"/>
+        </w:rPr>
+        <w:t>Naming Conventions</w:t>
+      </w:r>
+      <w:r>
+        <w:rPr>
+          <w:lang w:eastAsia="en-NZ"/>
+        </w:rPr>
+        <w:t>:</w:t>
+      </w:r>
+    </w:p>
+    <w:p>
+      <w:pPr>
+        <w:pStyle w:val="ListParagraph"/>
+        <w:numPr>
+          <w:ilvl w:val="0"/>
+          <w:numId w:val="17"/>
+        </w:numPr>
+        <w:rPr>
+          <w:lang w:eastAsia="en-NZ"/>
+        </w:rPr>
+      </w:pPr>
+      <w:r>
+        <w:rPr>
+          <w:lang w:eastAsia="en-NZ"/>
+        </w:rPr>
+        <w:t>Function names should be lowercase, with words separated by underscores as necessary to improve readability.</w:t>
+      </w:r>
+    </w:p>
+    <w:p>
+      <w:pPr>
+        <w:pStyle w:val="ListParagraph"/>
+        <w:numPr>
+          <w:ilvl w:val="0"/>
+          <w:numId w:val="17"/>
+        </w:numPr>
+        <w:rPr>
+          <w:lang w:eastAsia="en-NZ"/>
+        </w:rPr>
+      </w:pPr>
+      <w:r>
+        <w:rPr>
+          <w:lang w:eastAsia="en-NZ"/>
+        </w:rPr>
+        <w:t>Variable names follow the same convention as function names.</w:t>
+      </w:r>
+    </w:p>
+    <w:p>
+      <w:pPr>
+        <w:pStyle w:val="ListParagraph"/>
+        <w:numPr>
+          <w:ilvl w:val="0"/>
+          <w:numId w:val="17"/>
+        </w:numPr>
+        <w:rPr>
+          <w:lang w:eastAsia="en-NZ"/>
+        </w:rPr>
+      </w:pPr>
+      <w:r>
+        <w:rPr>
+          <w:lang w:eastAsia="en-NZ"/>
+        </w:rPr>
+        <w:t xml:space="preserve">Class names should normally use the </w:t>
+      </w:r>
+      <w:proofErr w:type="spellStart"/>
+      <w:r>
+        <w:rPr>
+          <w:lang w:eastAsia="en-NZ"/>
+        </w:rPr>
+        <w:t>CapWords</w:t>
+      </w:r>
+      <w:proofErr w:type="spellEnd"/>
+      <w:r>
+        <w:rPr>
+          <w:lang w:eastAsia="en-NZ"/>
+        </w:rPr>
+        <w:t xml:space="preserve"> convention.</w:t>
+      </w:r>
+    </w:p>
+    <w:p>
+      <w:pPr>
+        <w:pStyle w:val="ListParagraph"/>
+        <w:numPr>
+          <w:ilvl w:val="0"/>
+          <w:numId w:val="17"/>
+        </w:numPr>
+        <w:rPr>
+          <w:lang w:eastAsia="en-NZ"/>
+        </w:rPr>
+      </w:pPr>
+      <w:r>
+        <w:rPr>
+          <w:lang w:eastAsia="en-NZ"/>
+        </w:rPr>
+        <w:t>Constants are usually defined on a module level and written in all capital letters with underscores separating words.</w:t>
+      </w:r>
+    </w:p>
+    <w:p>
+      <w:r>
+        <w:rPr>
+          <w:rStyle w:val="Strong"/>
+        </w:rPr>
+        <w:lastRenderedPageBreak/>
+        <w:t>Comments</w:t>
+      </w:r>
+      <w:r>
+        <w:t xml:space="preserve">: Comments should be complete sentences. If a comment is a phrase or sentence, its first word should be capitalized, unless it is an identifier that begins with a </w:t>
+      </w:r>
+      <w:r>
+        <w:t>lower-case</w:t>
+      </w:r>
+      <w:r>
+        <w:t xml:space="preserve"> letter (never alter the case of identifiers!).</w:t>
+      </w:r>
+    </w:p>
+    <w:p>
+      <w:r>
+        <w:rPr>
+          <w:rStyle w:val="Strong"/>
+        </w:rPr>
+        <w:t>Docstrings</w:t>
+      </w:r>
+      <w:r>
+        <w:t>: Pythonic code often includes docstrings that follow the conventions outlined in PEP 257. These provide a clear explanation of the function or module purpose and how to use it.</w:t>
+      </w:r>
+    </w:p>
+    <w:bookmarkStart w:id="6" w:name="_MON_1777214067"/>
+    <w:bookmarkEnd w:id="6"/>
+    <w:p>
+      <w:pPr>
+        <w:pStyle w:val="Caption"/>
+        <w:rPr>
+          <w:sz w:val="12"/>
+          <w:szCs w:val="12"/>
+          <w:lang w:eastAsia="en-NZ"/>
+        </w:rPr>
+      </w:pPr>
+      <w:r>
+        <w:rPr>
+          <w:lang w:eastAsia="en-NZ"/>
+        </w:rPr>
+        <w:object w:dxaOrig="9026" w:dyaOrig="10260" w14:anchorId="20660EB7">
+          <v:shapetype id="_x0000_t75" coordsize="21600,21600" o:spt="75" o:preferrelative="t" path="m@4@5l@4@11@9@11@9@5xe" filled="f" stroked="f">
+            <v:stroke joinstyle="miter"/>
+            <v:formulas>
+              <v:f eqn="if lineDrawn pixelLineWidth 0"/>
+              <v:f eqn="sum @0 1 0"/>
+              <v:f eqn="sum 0 0 @1"/>
+              <v:f eqn="prod @2 1 2"/>
+              <v:f eqn="prod @3 21600 pixelWidth"/>
+              <v:f eqn="prod @3 21600 pixelHeight"/>
+              <v:f eqn="sum @0 0 1"/>
+              <v:f eqn="prod @6 1 2"/>
+              <v:f eqn="prod @7 21600 pixelWidth"/>
+              <v:f eqn="sum @8 21600 0"/>
+              <v:f eqn="prod @7 21600 pixelHeight"/>
+              <v:f eqn="sum @10 21600 0"/>
+            </v:formulas>
+            <v:path o:extrusionok="f" gradientshapeok="t" o:connecttype="rect"/>
+            <o:lock v:ext="edit" aspectratio="t"/>
+          </v:shapetype>
+          <v:shape id="_x0000_i1025" type="#_x0000_t75" style="width:451.3pt;height:513pt" o:ole="">
+            <v:imagedata r:id="rId13" o:title=""/>
+          </v:shape>
+          <o:OLEObject Type="Embed" ProgID="Word.OpenDocumentText.12" ShapeID="_x0000_i1025" DrawAspect="Content" ObjectID="_1777216288" r:id="rId14"/>
+        </w:object>
+      </w:r>
+      <w:r>
+        <w:rPr>
+          <w:lang w:eastAsia="en-NZ"/>
+        </w:rPr>
+        <w:br/>
+      </w:r>
+      <w:r>
+        <w:rPr>
+          <w:sz w:val="12"/>
+          <w:szCs w:val="12"/>
+          <w:lang w:eastAsia="en-NZ"/>
+        </w:rPr>
+        <w:t xml:space="preserve">Fig 1.1: Code example using all coding conventions </w:t>
+      </w:r>
+      <w:r>
+        <w:rPr>
+          <w:sz w:val="12"/>
+          <w:szCs w:val="12"/>
+          <w:lang w:eastAsia="en-NZ"/>
+        </w:rPr>
+        <w:t>implemented.</w:t>
+      </w:r>
+    </w:p>
+    <w:p>
+      <w:pPr>
+        <w:rPr>
+          <w:color w:val="080000"/>
+        </w:rPr>
+      </w:pPr>
+    </w:p>
+    <w:p>
+      <w:pPr>
         <w:pStyle w:val="Heading1"/>
       </w:pPr>
       <w:r>
+        <w:lastRenderedPageBreak/>
         <w:t>4 | Testing</w:t>
       </w:r>
     </w:p>
@@ -2126,9 +2584,12 @@
       <w:r>
         <w:t>We have released all our code, designs, and documentation within our GitHub Repository</w:t>
       </w:r>
-    </w:p>
-    <w:p>
-      <w:hyperlink r:id="rId13" w:history="1">
+      <w:r>
+        <w:t>.</w:t>
+      </w:r>
+    </w:p>
+    <w:p>
+      <w:hyperlink r:id="rId15" w:history="1">
         <w:r>
           <w:rPr>
             <w:rStyle w:val="Hyperlink"/>
@@ -2141,7 +2602,7 @@
       </w:r>
     </w:p>
     <w:sectPr>
-      <w:footerReference w:type="default" r:id="rId14"/>
+      <w:footerReference w:type="default" r:id="rId16"/>
       <w:pgSz w:w="12240" w:h="15840"/>
       <w:pgMar w:top="1728" w:right="1800" w:bottom="1440" w:left="1800" w:header="720" w:footer="720" w:gutter="0"/>
       <w:pgNumType w:start="0"/>
@@ -2204,9 +2665,6 @@
       <w:fldChar w:fldCharType="separate"/>
     </w:r>
     <w:r>
-      <w:rPr>
-        <w:noProof/>
-      </w:rPr>
       <w:t>1</w:t>
     </w:r>
     <w:r>
@@ -2588,6 +3046,155 @@
     </w:lvl>
   </w:abstractNum>
   <w:abstractNum w:abstractNumId="5" w15:restartNumberingAfterBreak="0">
+    <w:nsid w:val="35F7119B"/>
+    <w:multiLevelType w:val="multilevel"/>
+    <w:tmpl w:val="2828EC38"/>
+    <w:lvl w:ilvl="0">
+      <w:start w:val="1"/>
+      <w:numFmt w:val="bullet"/>
+      <w:lvlText w:val=""/>
+      <w:lvlJc w:val="left"/>
+      <w:pPr>
+        <w:tabs>
+          <w:tab w:val="num" w:pos="720"/>
+        </w:tabs>
+        <w:ind w:left="720" w:hanging="360"/>
+      </w:pPr>
+      <w:rPr>
+        <w:rFonts w:ascii="Symbol" w:hAnsi="Symbol" w:hint="default"/>
+        <w:sz w:val="20"/>
+      </w:rPr>
+    </w:lvl>
+    <w:lvl w:ilvl="1" w:tentative="1">
+      <w:start w:val="1"/>
+      <w:numFmt w:val="bullet"/>
+      <w:lvlText w:val="o"/>
+      <w:lvlJc w:val="left"/>
+      <w:pPr>
+        <w:tabs>
+          <w:tab w:val="num" w:pos="1440"/>
+        </w:tabs>
+        <w:ind w:left="1440" w:hanging="360"/>
+      </w:pPr>
+      <w:rPr>
+        <w:rFonts w:ascii="Courier New" w:hAnsi="Courier New" w:hint="default"/>
+        <w:sz w:val="20"/>
+      </w:rPr>
+    </w:lvl>
+    <w:lvl w:ilvl="2" w:tentative="1">
+      <w:start w:val="1"/>
+      <w:numFmt w:val="bullet"/>
+      <w:lvlText w:val=""/>
+      <w:lvlJc w:val="left"/>
+      <w:pPr>
+        <w:tabs>
+          <w:tab w:val="num" w:pos="2160"/>
+        </w:tabs>
+        <w:ind w:left="2160" w:hanging="360"/>
+      </w:pPr>
+      <w:rPr>
+        <w:rFonts w:ascii="Wingdings" w:hAnsi="Wingdings" w:hint="default"/>
+        <w:sz w:val="20"/>
+      </w:rPr>
+    </w:lvl>
+    <w:lvl w:ilvl="3" w:tentative="1">
+      <w:start w:val="1"/>
+      <w:numFmt w:val="bullet"/>
+      <w:lvlText w:val=""/>
+      <w:lvlJc w:val="left"/>
+      <w:pPr>
+        <w:tabs>
+          <w:tab w:val="num" w:pos="2880"/>
+        </w:tabs>
+        <w:ind w:left="2880" w:hanging="360"/>
+      </w:pPr>
+      <w:rPr>
+        <w:rFonts w:ascii="Wingdings" w:hAnsi="Wingdings" w:hint="default"/>
+        <w:sz w:val="20"/>
+      </w:rPr>
+    </w:lvl>
+    <w:lvl w:ilvl="4" w:tentative="1">
+      <w:start w:val="1"/>
+      <w:numFmt w:val="bullet"/>
+      <w:lvlText w:val=""/>
+      <w:lvlJc w:val="left"/>
+      <w:pPr>
+        <w:tabs>
+          <w:tab w:val="num" w:pos="3600"/>
+        </w:tabs>
+        <w:ind w:left="3600" w:hanging="360"/>
+      </w:pPr>
+      <w:rPr>
+        <w:rFonts w:ascii="Wingdings" w:hAnsi="Wingdings" w:hint="default"/>
+        <w:sz w:val="20"/>
+      </w:rPr>
+    </w:lvl>
+    <w:lvl w:ilvl="5" w:tentative="1">
+      <w:start w:val="1"/>
+      <w:numFmt w:val="bullet"/>
+      <w:lvlText w:val=""/>
+      <w:lvlJc w:val="left"/>
+      <w:pPr>
+        <w:tabs>
+          <w:tab w:val="num" w:pos="4320"/>
+        </w:tabs>
+        <w:ind w:left="4320" w:hanging="360"/>
+      </w:pPr>
+      <w:rPr>
+        <w:rFonts w:ascii="Wingdings" w:hAnsi="Wingdings" w:hint="default"/>
+        <w:sz w:val="20"/>
+      </w:rPr>
+    </w:lvl>
+    <w:lvl w:ilvl="6" w:tentative="1">
+      <w:start w:val="1"/>
+      <w:numFmt w:val="bullet"/>
+      <w:lvlText w:val=""/>
+      <w:lvlJc w:val="left"/>
+      <w:pPr>
+        <w:tabs>
+          <w:tab w:val="num" w:pos="5040"/>
+        </w:tabs>
+        <w:ind w:left="5040" w:hanging="360"/>
+      </w:pPr>
+      <w:rPr>
+        <w:rFonts w:ascii="Wingdings" w:hAnsi="Wingdings" w:hint="default"/>
+        <w:sz w:val="20"/>
+      </w:rPr>
+    </w:lvl>
+    <w:lvl w:ilvl="7" w:tentative="1">
+      <w:start w:val="1"/>
+      <w:numFmt w:val="bullet"/>
+      <w:lvlText w:val=""/>
+      <w:lvlJc w:val="left"/>
+      <w:pPr>
+        <w:tabs>
+          <w:tab w:val="num" w:pos="5760"/>
+        </w:tabs>
+        <w:ind w:left="5760" w:hanging="360"/>
+      </w:pPr>
+      <w:rPr>
+        <w:rFonts w:ascii="Wingdings" w:hAnsi="Wingdings" w:hint="default"/>
+        <w:sz w:val="20"/>
+      </w:rPr>
+    </w:lvl>
+    <w:lvl w:ilvl="8" w:tentative="1">
+      <w:start w:val="1"/>
+      <w:numFmt w:val="bullet"/>
+      <w:lvlText w:val=""/>
+      <w:lvlJc w:val="left"/>
+      <w:pPr>
+        <w:tabs>
+          <w:tab w:val="num" w:pos="6480"/>
+        </w:tabs>
+        <w:ind w:left="6480" w:hanging="360"/>
+      </w:pPr>
+      <w:rPr>
+        <w:rFonts w:ascii="Wingdings" w:hAnsi="Wingdings" w:hint="default"/>
+        <w:sz w:val="20"/>
+      </w:rPr>
+    </w:lvl>
+  </w:abstractNum>
+  <w:abstractNum w:abstractNumId="6" w15:restartNumberingAfterBreak="0">
     <w:nsid w:val="5A763BA0"/>
     <w:multiLevelType w:val="hybridMultilevel"/>
     <w:tmpl w:val="440ABC92"/>
@@ -2676,7 +3283,7 @@
       </w:pPr>
     </w:lvl>
   </w:abstractNum>
-  <w:abstractNum w:abstractNumId="6" w15:restartNumberingAfterBreak="0">
+  <w:abstractNum w:abstractNumId="7" w15:restartNumberingAfterBreak="0">
     <w:nsid w:val="5C1A2709"/>
     <w:multiLevelType w:val="hybridMultilevel"/>
     <w:tmpl w:val="16401562"/>
@@ -2765,7 +3372,7 @@
       </w:pPr>
     </w:lvl>
   </w:abstractNum>
-  <w:abstractNum w:abstractNumId="7" w15:restartNumberingAfterBreak="0">
+  <w:abstractNum w:abstractNumId="8" w15:restartNumberingAfterBreak="0">
     <w:nsid w:val="612D3BB7"/>
     <w:multiLevelType w:val="hybridMultilevel"/>
     <w:tmpl w:val="E8F0D6AA"/>
@@ -2877,7 +3484,268 @@
       </w:rPr>
     </w:lvl>
   </w:abstractNum>
-  <w:abstractNum w:abstractNumId="8" w15:restartNumberingAfterBreak="0">
+  <w:abstractNum w:abstractNumId="9" w15:restartNumberingAfterBreak="0">
+    <w:nsid w:val="628C7104"/>
+    <w:multiLevelType w:val="hybridMultilevel"/>
+    <w:tmpl w:val="1194DF0E"/>
+    <w:lvl w:ilvl="0" w:tplc="7EA27014">
+      <w:numFmt w:val="bullet"/>
+      <w:lvlText w:val="-"/>
+      <w:lvlJc w:val="left"/>
+      <w:pPr>
+        <w:ind w:left="720" w:hanging="360"/>
+      </w:pPr>
+      <w:rPr>
+        <w:rFonts w:ascii="Constantia" w:eastAsiaTheme="minorHAnsi" w:hAnsi="Constantia" w:cstheme="minorBidi" w:hint="default"/>
+      </w:rPr>
+    </w:lvl>
+    <w:lvl w:ilvl="1" w:tplc="14090003" w:tentative="1">
+      <w:start w:val="1"/>
+      <w:numFmt w:val="bullet"/>
+      <w:lvlText w:val="o"/>
+      <w:lvlJc w:val="left"/>
+      <w:pPr>
+        <w:ind w:left="1440" w:hanging="360"/>
+      </w:pPr>
+      <w:rPr>
+        <w:rFonts w:ascii="Courier New" w:hAnsi="Courier New" w:cs="Courier New" w:hint="default"/>
+      </w:rPr>
+    </w:lvl>
+    <w:lvl w:ilvl="2" w:tplc="14090005" w:tentative="1">
+      <w:start w:val="1"/>
+      <w:numFmt w:val="bullet"/>
+      <w:lvlText w:val=""/>
+      <w:lvlJc w:val="left"/>
+      <w:pPr>
+        <w:ind w:left="2160" w:hanging="360"/>
+      </w:pPr>
+      <w:rPr>
+        <w:rFonts w:ascii="Wingdings" w:hAnsi="Wingdings" w:hint="default"/>
+      </w:rPr>
+    </w:lvl>
+    <w:lvl w:ilvl="3" w:tplc="14090001" w:tentative="1">
+      <w:start w:val="1"/>
+      <w:numFmt w:val="bullet"/>
+      <w:lvlText w:val=""/>
+      <w:lvlJc w:val="left"/>
+      <w:pPr>
+        <w:ind w:left="2880" w:hanging="360"/>
+      </w:pPr>
+      <w:rPr>
+        <w:rFonts w:ascii="Symbol" w:hAnsi="Symbol" w:hint="default"/>
+      </w:rPr>
+    </w:lvl>
+    <w:lvl w:ilvl="4" w:tplc="14090003" w:tentative="1">
+      <w:start w:val="1"/>
+      <w:numFmt w:val="bullet"/>
+      <w:lvlText w:val="o"/>
+      <w:lvlJc w:val="left"/>
+      <w:pPr>
+        <w:ind w:left="3600" w:hanging="360"/>
+      </w:pPr>
+      <w:rPr>
+        <w:rFonts w:ascii="Courier New" w:hAnsi="Courier New" w:cs="Courier New" w:hint="default"/>
+      </w:rPr>
+    </w:lvl>
+    <w:lvl w:ilvl="5" w:tplc="14090005" w:tentative="1">
+      <w:start w:val="1"/>
+      <w:numFmt w:val="bullet"/>
+      <w:lvlText w:val=""/>
+      <w:lvlJc w:val="left"/>
+      <w:pPr>
+        <w:ind w:left="4320" w:hanging="360"/>
+      </w:pPr>
+      <w:rPr>
+        <w:rFonts w:ascii="Wingdings" w:hAnsi="Wingdings" w:hint="default"/>
+      </w:rPr>
+    </w:lvl>
+    <w:lvl w:ilvl="6" w:tplc="14090001" w:tentative="1">
+      <w:start w:val="1"/>
+      <w:numFmt w:val="bullet"/>
+      <w:lvlText w:val=""/>
+      <w:lvlJc w:val="left"/>
+      <w:pPr>
+        <w:ind w:left="5040" w:hanging="360"/>
+      </w:pPr>
+      <w:rPr>
+        <w:rFonts w:ascii="Symbol" w:hAnsi="Symbol" w:hint="default"/>
+      </w:rPr>
+    </w:lvl>
+    <w:lvl w:ilvl="7" w:tplc="14090003" w:tentative="1">
+      <w:start w:val="1"/>
+      <w:numFmt w:val="bullet"/>
+      <w:lvlText w:val="o"/>
+      <w:lvlJc w:val="left"/>
+      <w:pPr>
+        <w:ind w:left="5760" w:hanging="360"/>
+      </w:pPr>
+      <w:rPr>
+        <w:rFonts w:ascii="Courier New" w:hAnsi="Courier New" w:cs="Courier New" w:hint="default"/>
+      </w:rPr>
+    </w:lvl>
+    <w:lvl w:ilvl="8" w:tplc="14090005" w:tentative="1">
+      <w:start w:val="1"/>
+      <w:numFmt w:val="bullet"/>
+      <w:lvlText w:val=""/>
+      <w:lvlJc w:val="left"/>
+      <w:pPr>
+        <w:ind w:left="6480" w:hanging="360"/>
+      </w:pPr>
+      <w:rPr>
+        <w:rFonts w:ascii="Wingdings" w:hAnsi="Wingdings" w:hint="default"/>
+      </w:rPr>
+    </w:lvl>
+  </w:abstractNum>
+  <w:abstractNum w:abstractNumId="10" w15:restartNumberingAfterBreak="0">
+    <w:nsid w:val="6C5B2990"/>
+    <w:multiLevelType w:val="multilevel"/>
+    <w:tmpl w:val="66DA24F0"/>
+    <w:lvl w:ilvl="0">
+      <w:start w:val="1"/>
+      <w:numFmt w:val="bullet"/>
+      <w:lvlText w:val=""/>
+      <w:lvlJc w:val="left"/>
+      <w:pPr>
+        <w:tabs>
+          <w:tab w:val="num" w:pos="720"/>
+        </w:tabs>
+        <w:ind w:left="720" w:hanging="360"/>
+      </w:pPr>
+      <w:rPr>
+        <w:rFonts w:ascii="Symbol" w:hAnsi="Symbol" w:hint="default"/>
+        <w:sz w:val="20"/>
+      </w:rPr>
+    </w:lvl>
+    <w:lvl w:ilvl="1" w:tentative="1">
+      <w:start w:val="1"/>
+      <w:numFmt w:val="bullet"/>
+      <w:lvlText w:val="o"/>
+      <w:lvlJc w:val="left"/>
+      <w:pPr>
+        <w:tabs>
+          <w:tab w:val="num" w:pos="1440"/>
+        </w:tabs>
+        <w:ind w:left="1440" w:hanging="360"/>
+      </w:pPr>
+      <w:rPr>
+        <w:rFonts w:ascii="Courier New" w:hAnsi="Courier New" w:hint="default"/>
+        <w:sz w:val="20"/>
+      </w:rPr>
+    </w:lvl>
+    <w:lvl w:ilvl="2" w:tentative="1">
+      <w:start w:val="1"/>
+      <w:numFmt w:val="bullet"/>
+      <w:lvlText w:val=""/>
+      <w:lvlJc w:val="left"/>
+      <w:pPr>
+        <w:tabs>
+          <w:tab w:val="num" w:pos="2160"/>
+        </w:tabs>
+        <w:ind w:left="2160" w:hanging="360"/>
+      </w:pPr>
+      <w:rPr>
+        <w:rFonts w:ascii="Wingdings" w:hAnsi="Wingdings" w:hint="default"/>
+        <w:sz w:val="20"/>
+      </w:rPr>
+    </w:lvl>
+    <w:lvl w:ilvl="3" w:tentative="1">
+      <w:start w:val="1"/>
+      <w:numFmt w:val="bullet"/>
+      <w:lvlText w:val=""/>
+      <w:lvlJc w:val="left"/>
+      <w:pPr>
+        <w:tabs>
+          <w:tab w:val="num" w:pos="2880"/>
+        </w:tabs>
+        <w:ind w:left="2880" w:hanging="360"/>
+      </w:pPr>
+      <w:rPr>
+        <w:rFonts w:ascii="Wingdings" w:hAnsi="Wingdings" w:hint="default"/>
+        <w:sz w:val="20"/>
+      </w:rPr>
+    </w:lvl>
+    <w:lvl w:ilvl="4" w:tentative="1">
+      <w:start w:val="1"/>
+      <w:numFmt w:val="bullet"/>
+      <w:lvlText w:val=""/>
+      <w:lvlJc w:val="left"/>
+      <w:pPr>
+        <w:tabs>
+          <w:tab w:val="num" w:pos="3600"/>
+        </w:tabs>
+        <w:ind w:left="3600" w:hanging="360"/>
+      </w:pPr>
+      <w:rPr>
+        <w:rFonts w:ascii="Wingdings" w:hAnsi="Wingdings" w:hint="default"/>
+        <w:sz w:val="20"/>
+      </w:rPr>
+    </w:lvl>
+    <w:lvl w:ilvl="5" w:tentative="1">
+      <w:start w:val="1"/>
+      <w:numFmt w:val="bullet"/>
+      <w:lvlText w:val=""/>
+      <w:lvlJc w:val="left"/>
+      <w:pPr>
+        <w:tabs>
+          <w:tab w:val="num" w:pos="4320"/>
+        </w:tabs>
+        <w:ind w:left="4320" w:hanging="360"/>
+      </w:pPr>
+      <w:rPr>
+        <w:rFonts w:ascii="Wingdings" w:hAnsi="Wingdings" w:hint="default"/>
+        <w:sz w:val="20"/>
+      </w:rPr>
+    </w:lvl>
+    <w:lvl w:ilvl="6" w:tentative="1">
+      <w:start w:val="1"/>
+      <w:numFmt w:val="bullet"/>
+      <w:lvlText w:val=""/>
+      <w:lvlJc w:val="left"/>
+      <w:pPr>
+        <w:tabs>
+          <w:tab w:val="num" w:pos="5040"/>
+        </w:tabs>
+        <w:ind w:left="5040" w:hanging="360"/>
+      </w:pPr>
+      <w:rPr>
+        <w:rFonts w:ascii="Wingdings" w:hAnsi="Wingdings" w:hint="default"/>
+        <w:sz w:val="20"/>
+      </w:rPr>
+    </w:lvl>
+    <w:lvl w:ilvl="7" w:tentative="1">
+      <w:start w:val="1"/>
+      <w:numFmt w:val="bullet"/>
+      <w:lvlText w:val=""/>
+      <w:lvlJc w:val="left"/>
+      <w:pPr>
+        <w:tabs>
+          <w:tab w:val="num" w:pos="5760"/>
+        </w:tabs>
+        <w:ind w:left="5760" w:hanging="360"/>
+      </w:pPr>
+      <w:rPr>
+        <w:rFonts w:ascii="Wingdings" w:hAnsi="Wingdings" w:hint="default"/>
+        <w:sz w:val="20"/>
+      </w:rPr>
+    </w:lvl>
+    <w:lvl w:ilvl="8" w:tentative="1">
+      <w:start w:val="1"/>
+      <w:numFmt w:val="bullet"/>
+      <w:lvlText w:val=""/>
+      <w:lvlJc w:val="left"/>
+      <w:pPr>
+        <w:tabs>
+          <w:tab w:val="num" w:pos="6480"/>
+        </w:tabs>
+        <w:ind w:left="6480" w:hanging="360"/>
+      </w:pPr>
+      <w:rPr>
+        <w:rFonts w:ascii="Wingdings" w:hAnsi="Wingdings" w:hint="default"/>
+        <w:sz w:val="20"/>
+      </w:rPr>
+    </w:lvl>
+  </w:abstractNum>
+  <w:abstractNum w:abstractNumId="11" w15:restartNumberingAfterBreak="0">
     <w:nsid w:val="6E0D40B9"/>
     <w:multiLevelType w:val="hybridMultilevel"/>
     <w:tmpl w:val="D3ECADBE"/>
@@ -2966,7 +3834,7 @@
       </w:pPr>
     </w:lvl>
   </w:abstractNum>
-  <w:abstractNum w:abstractNumId="9" w15:restartNumberingAfterBreak="0">
+  <w:abstractNum w:abstractNumId="12" w15:restartNumberingAfterBreak="0">
     <w:nsid w:val="6E1F73BF"/>
     <w:multiLevelType w:val="hybridMultilevel"/>
     <w:tmpl w:val="DAA0A710"/>
@@ -3055,7 +3923,7 @@
       </w:pPr>
     </w:lvl>
   </w:abstractNum>
-  <w:abstractNum w:abstractNumId="10" w15:restartNumberingAfterBreak="0">
+  <w:abstractNum w:abstractNumId="13" w15:restartNumberingAfterBreak="0">
     <w:nsid w:val="7B8B68BF"/>
     <w:multiLevelType w:val="hybridMultilevel"/>
     <w:tmpl w:val="46AE091C"/>
@@ -3163,10 +4031,10 @@
     <w:abstractNumId w:val="0"/>
   </w:num>
   <w:num w:numId="7" w16cid:durableId="205063868">
-    <w:abstractNumId w:val="6"/>
+    <w:abstractNumId w:val="7"/>
   </w:num>
   <w:num w:numId="8" w16cid:durableId="1370184368">
-    <w:abstractNumId w:val="9"/>
+    <w:abstractNumId w:val="12"/>
   </w:num>
   <w:num w:numId="9" w16cid:durableId="1860896441">
     <w:abstractNumId w:val="2"/>
@@ -3175,19 +4043,28 @@
     <w:abstractNumId w:val="3"/>
   </w:num>
   <w:num w:numId="11" w16cid:durableId="1841463153">
-    <w:abstractNumId w:val="8"/>
+    <w:abstractNumId w:val="11"/>
   </w:num>
   <w:num w:numId="12" w16cid:durableId="1535339904">
-    <w:abstractNumId w:val="5"/>
+    <w:abstractNumId w:val="6"/>
   </w:num>
   <w:num w:numId="13" w16cid:durableId="457844538">
-    <w:abstractNumId w:val="10"/>
+    <w:abstractNumId w:val="13"/>
   </w:num>
   <w:num w:numId="14" w16cid:durableId="1384671366">
-    <w:abstractNumId w:val="7"/>
+    <w:abstractNumId w:val="8"/>
   </w:num>
   <w:num w:numId="15" w16cid:durableId="1574856819">
     <w:abstractNumId w:val="4"/>
+  </w:num>
+  <w:num w:numId="16" w16cid:durableId="735206056">
+    <w:abstractNumId w:val="10"/>
+  </w:num>
+  <w:num w:numId="17" w16cid:durableId="99498792">
+    <w:abstractNumId w:val="9"/>
+  </w:num>
+  <w:num w:numId="18" w16cid:durableId="1643778430">
+    <w:abstractNumId w:val="5"/>
   </w:num>
 </w:numbering>
 </file>
@@ -3589,6 +4466,9 @@
   <w:style w:type="paragraph" w:default="1" w:styleId="Normal">
     <w:name w:val="Normal"/>
     <w:qFormat/>
+    <w:rPr>
+      <w:lang w:val="en-NZ"/>
+    </w:rPr>
   </w:style>
   <w:style w:type="paragraph" w:styleId="Heading1">
     <w:name w:val="heading 1"/>
@@ -4344,6 +5224,35 @@
       <w:shd w:val="clear" w:color="auto" w:fill="E1DFDD"/>
     </w:rPr>
   </w:style>
+  <w:style w:type="character" w:styleId="Strong">
+    <w:name w:val="Strong"/>
+    <w:basedOn w:val="DefaultParagraphFont"/>
+    <w:uiPriority w:val="22"/>
+    <w:qFormat/>
+    <w:rsid w:val="0006730B"/>
+    <w:rPr>
+      <w:b/>
+      <w:bCs/>
+    </w:rPr>
+  </w:style>
+  <w:style w:type="paragraph" w:styleId="NormalWeb">
+    <w:name w:val="Normal (Web)"/>
+    <w:basedOn w:val="Normal"/>
+    <w:uiPriority w:val="99"/>
+    <w:semiHidden/>
+    <w:unhideWhenUsed/>
+    <w:rsid w:val="00A32653"/>
+    <w:pPr>
+      <w:spacing w:before="100" w:beforeAutospacing="1" w:after="100" w:afterAutospacing="1" w:line="240" w:lineRule="auto"/>
+    </w:pPr>
+    <w:rPr>
+      <w:rFonts w:ascii="Times New Roman" w:eastAsia="Times New Roman" w:hAnsi="Times New Roman" w:cs="Times New Roman"/>
+      <w:color w:val="auto"/>
+      <w:sz w:val="24"/>
+      <w:szCs w:val="24"/>
+      <w:lang w:eastAsia="en-NZ"/>
+    </w:rPr>
+  </w:style>
 </w:styles>
 </file>
 
@@ -4481,6 +5390,7 @@
 <file path=word/glossary/fontTable.xml><?xml version="1.0" encoding="utf-8"?>
 <w:fonts xmlns:mc="http://schemas.openxmlformats.org/markup-compatibility/2006" xmlns:r="http://schemas.openxmlformats.org/officeDocument/2006/relationships" xmlns:w="http://schemas.openxmlformats.org/wordprocessingml/2006/main" xmlns:w14="http://schemas.microsoft.com/office/word/2010/wordml" xmlns:w15="http://schemas.microsoft.com/office/word/2012/wordml" xmlns:w16cex="http://schemas.microsoft.com/office/word/2018/wordml/cex" xmlns:w16cid="http://schemas.microsoft.com/office/word/2016/wordml/cid" xmlns:w16="http://schemas.microsoft.com/office/word/2018/wordml" xmlns:w16du="http://schemas.microsoft.com/office/word/2023/wordml/word16du" xmlns:w16sdtdh="http://schemas.microsoft.com/office/word/2020/wordml/sdtdatahash" xmlns:w16se="http://schemas.microsoft.com/office/word/2015/wordml/symex" mc:Ignorable="w14 w15 w16se w16cid w16 w16cex w16sdtdh w16du">
   <w:font w:name="Century Gothic">
+    <w:panose1 w:val="020B0502020202020204"/>
     <w:charset w:val="00"/>
     <w:family w:val="swiss"/>
     <w:pitch w:val="variable"/>
@@ -4529,18 +5439,16 @@
     <w:sig w:usb0="E1002EFF" w:usb1="C000605B" w:usb2="00000029" w:usb3="00000000" w:csb0="000101FF" w:csb1="00000000"/>
   </w:font>
   <w:font w:name="Aptos">
-    <w:panose1 w:val="00000000000000000000"/>
     <w:charset w:val="00"/>
-    <w:family w:val="roman"/>
-    <w:notTrueType/>
-    <w:pitch w:val="default"/>
+    <w:family w:val="swiss"/>
+    <w:pitch w:val="variable"/>
+    <w:sig w:usb0="20000287" w:usb1="00000003" w:usb2="00000000" w:usb3="00000000" w:csb0="0000019F" w:csb1="00000000"/>
   </w:font>
   <w:font w:name="Aptos Display">
-    <w:panose1 w:val="00000000000000000000"/>
     <w:charset w:val="00"/>
-    <w:family w:val="roman"/>
-    <w:notTrueType/>
-    <w:pitch w:val="default"/>
+    <w:family w:val="swiss"/>
+    <w:pitch w:val="variable"/>
+    <w:sig w:usb0="20000287" w:usb1="00000003" w:usb2="00000000" w:usb3="00000000" w:csb0="0000019F" w:csb1="00000000"/>
   </w:font>
 </w:fonts>
 </file>
@@ -4596,7 +5504,10 @@
     <w:rsid w:val="0021717A"/>
     <w:rsid w:val="003B3F08"/>
     <w:rsid w:val="004943FA"/>
+    <w:rsid w:val="0057322D"/>
+    <w:rsid w:val="009C66E9"/>
     <w:rsid w:val="00A90700"/>
+    <w:rsid w:val="00CC2B72"/>
     <w:rsid w:val="00D40301"/>
     <w:rsid w:val="00E51FA3"/>
   </w:rsids>

</xml_diff>

<commit_message>
Started Basic Design _ TDP Update
Switch from Fusion to OnShape was sketchy ...

- Created a dovetail + Battery proof of concept

- Started all the work on robot design and stuff idk

- TDP, more write up as we go along
</commit_message>
<xml_diff>
--- a/Technical Paper - Robocup Asia Pacific.docx
+++ b/Technical Paper - Robocup Asia Pacific.docx
@@ -60,7 +60,7 @@
             <mc:AlternateContent>
               <mc:Choice Requires="wps">
                 <w:drawing>
-                  <wp:anchor distT="0" distB="0" distL="114300" distR="114300" simplePos="0" relativeHeight="251658241" behindDoc="0" locked="0" layoutInCell="1" allowOverlap="0" wp14:anchorId="11ABB814" wp14:editId="03C18C8B">
+                  <wp:anchor distT="0" distB="0" distL="114300" distR="114300" simplePos="0" relativeHeight="251658241" behindDoc="0" locked="0" layoutInCell="1" allowOverlap="0" wp14:anchorId="11ABB814" wp14:editId="0E5966BA">
                     <wp:simplePos x="0" y="0"/>
                     <wp:positionH relativeFrom="margin">
                       <wp:align>center</wp:align>
@@ -122,6 +122,7 @@
                                     <w:dataBinding w:prefixMappings="xmlns:ns0='http://purl.org/dc/elements/1.1/' xmlns:ns1='http://schemas.openxmlformats.org/package/2006/metadata/core-properties' " w:xpath="/ns1:coreProperties[1]/ns0:creator[1]" w:storeItemID="{6C3C8BC8-F283-45AE-878A-BAB7291924A1}"/>
                                     <w:text/>
                                   </w:sdtPr>
+                                  <w:sdtEndPr/>
                                   <w:sdtContent>
                                     <w:r>
                                       <w:t>Frederick Sun</w:t>
@@ -148,6 +149,7 @@
                                     <w:dataBinding w:prefixMappings="xmlns:ns0='http://purl.org/dc/elements/1.1/' xmlns:ns1='http://schemas.openxmlformats.org/package/2006/metadata/core-properties' " w:xpath="/ns1:coreProperties[1]/ns1:keywords[1]" w:storeItemID="{6C3C8BC8-F283-45AE-878A-BAB7291924A1}"/>
                                     <w:text/>
                                   </w:sdtPr>
+                                  <w:sdtEndPr/>
                                   <w:sdtContent>
                                     <w:r>
                                       <w:t>i</w:t>
@@ -182,6 +184,7 @@
                                       <w:calendar w:val="gregorian"/>
                                     </w:date>
                                   </w:sdtPr>
+                                  <w:sdtEndPr/>
                                   <w:sdtContent>
                                     <w:r>
                                       <w:t>January 1, 2024</w:t>
@@ -233,6 +236,7 @@
                               <w:dataBinding w:prefixMappings="xmlns:ns0='http://purl.org/dc/elements/1.1/' xmlns:ns1='http://schemas.openxmlformats.org/package/2006/metadata/core-properties' " w:xpath="/ns1:coreProperties[1]/ns0:creator[1]" w:storeItemID="{6C3C8BC8-F283-45AE-878A-BAB7291924A1}"/>
                               <w:text/>
                             </w:sdtPr>
+                            <w:sdtEndPr/>
                             <w:sdtContent>
                               <w:r>
                                 <w:t>Frederick Sun</w:t>
@@ -259,6 +263,7 @@
                               <w:dataBinding w:prefixMappings="xmlns:ns0='http://purl.org/dc/elements/1.1/' xmlns:ns1='http://schemas.openxmlformats.org/package/2006/metadata/core-properties' " w:xpath="/ns1:coreProperties[1]/ns1:keywords[1]" w:storeItemID="{6C3C8BC8-F283-45AE-878A-BAB7291924A1}"/>
                               <w:text/>
                             </w:sdtPr>
+                            <w:sdtEndPr/>
                             <w:sdtContent>
                               <w:r>
                                 <w:t>i</w:t>
@@ -293,6 +298,7 @@
                                 <w:calendar w:val="gregorian"/>
                               </w:date>
                             </w:sdtPr>
+                            <w:sdtEndPr/>
                             <w:sdtContent>
                               <w:r>
                                 <w:t>January 1, 2024</w:t>
@@ -384,6 +390,7 @@
                                     <w:dataBinding w:prefixMappings="xmlns:ns0='http://purl.org/dc/elements/1.1/' xmlns:ns1='http://schemas.openxmlformats.org/package/2006/metadata/core-properties' " w:xpath="/ns1:coreProperties[1]/ns0:title[1]" w:storeItemID="{6C3C8BC8-F283-45AE-878A-BAB7291924A1}"/>
                                     <w:text/>
                                   </w:sdtPr>
+                                  <w:sdtEndPr/>
                                   <w:sdtContent>
                                     <w:r>
                                       <w:t>Robocup Asia Pacific</w:t>
@@ -403,6 +410,7 @@
                                     <w:dataBinding w:prefixMappings="xmlns:ns0='http://purl.org/dc/elements/1.1/' xmlns:ns1='http://schemas.openxmlformats.org/package/2006/metadata/core-properties' " w:xpath="/ns1:coreProperties[1]/ns0:subject[1]" w:storeItemID="{6C3C8BC8-F283-45AE-878A-BAB7291924A1}"/>
                                     <w:text/>
                                   </w:sdtPr>
+                                  <w:sdtEndPr/>
                                   <w:sdtContent>
                                     <w:r>
                                       <w:t>Bit Fusion</w:t>
@@ -447,6 +455,7 @@
                               <w:dataBinding w:prefixMappings="xmlns:ns0='http://purl.org/dc/elements/1.1/' xmlns:ns1='http://schemas.openxmlformats.org/package/2006/metadata/core-properties' " w:xpath="/ns1:coreProperties[1]/ns0:title[1]" w:storeItemID="{6C3C8BC8-F283-45AE-878A-BAB7291924A1}"/>
                               <w:text/>
                             </w:sdtPr>
+                            <w:sdtEndPr/>
                             <w:sdtContent>
                               <w:r>
                                 <w:t>Robocup Asia Pacific</w:t>
@@ -466,6 +475,7 @@
                               <w:dataBinding w:prefixMappings="xmlns:ns0='http://purl.org/dc/elements/1.1/' xmlns:ns1='http://schemas.openxmlformats.org/package/2006/metadata/core-properties' " w:xpath="/ns1:coreProperties[1]/ns0:subject[1]" w:storeItemID="{6C3C8BC8-F283-45AE-878A-BAB7291924A1}"/>
                               <w:text/>
                             </w:sdtPr>
+                            <w:sdtEndPr/>
                             <w:sdtContent>
                               <w:r>
                                 <w:t>Bit Fusion</w:t>
@@ -583,6 +593,44 @@
           </w:r>
           <w:r>
             <w:lastRenderedPageBreak/>
+            <w:t>0 | Abstract</w:t>
+          </w:r>
+        </w:p>
+        <w:p>
+          <w:r>
+            <w:t xml:space="preserve">Robocup </w:t>
+          </w:r>
+          <w:proofErr w:type="spellStart"/>
+          <w:r>
+            <w:t>AsiaPacific</w:t>
+          </w:r>
+          <w:proofErr w:type="spellEnd"/>
+          <w:r>
+            <w:t xml:space="preserve"> brings forth the international rules – of which is our second time competing with. </w:t>
+          </w:r>
+          <w:proofErr w:type="spellStart"/>
+          <w:r>
+            <w:t>BitFusion</w:t>
+          </w:r>
+          <w:proofErr w:type="spellEnd"/>
+          <w:r>
+            <w:t xml:space="preserve"> is a team that combines innovative strategies in both software and hardware approaches.</w:t>
+          </w:r>
+          <w:r>
+            <w:t xml:space="preserve"> Maintaining a central focus on completion of the event, our robot combines camera vision with omnidirectional </w:t>
+          </w:r>
+          <w:r>
+            <w:t>mirrors, custom sensor boards, and controllers with custom PCBs</w:t>
+          </w:r>
+          <w:r>
+            <w:t>.</w:t>
+          </w:r>
+        </w:p>
+        <w:p>
+          <w:pPr>
+            <w:pStyle w:val="Heading1"/>
+          </w:pPr>
+          <w:r>
             <w:t>1 | Research</w:t>
           </w:r>
         </w:p>
@@ -602,7 +650,13 @@
         </w:p>
         <w:p>
           <w:r>
-            <w:t xml:space="preserve">We had made the mistake in Robocup Singapore for not reading the updated rules for 2024, and hence we lost many points due to changes in hardware that needed to be made. </w:t>
+            <w:t>We had made the mistake in Robocup Singapore for not reading the updated rules for 2024, and hence we lost many points due to changes in hardware that needed to be made.</w:t>
+          </w:r>
+          <w:r>
+            <w:t xml:space="preserve"> This time, we ensure that we carefully read the rules and highlight the key areas that we missed.</w:t>
+          </w:r>
+          <w:r>
+            <w:t xml:space="preserve"> </w:t>
           </w:r>
         </w:p>
       </w:sdtContent>
@@ -919,6 +973,7 @@
     </w:p>
     <w:p>
       <w:r>
+        <w:lastRenderedPageBreak/>
         <w:t xml:space="preserve">Proves we need a </w:t>
       </w:r>
       <w:r>
@@ -996,7 +1051,6 @@
     </w:p>
     <w:p>
       <w:r>
-        <w:lastRenderedPageBreak/>
         <w:t>We did not understand that we could continue going to points for other scoring elements, not just the tile, during Robocup Singapore.</w:t>
       </w:r>
       <w:r>
@@ -1198,82 +1252,90 @@
     <w:p>
       <w:pPr>
         <w:pStyle w:val="Caption"/>
+      </w:pPr>
+      <w:r>
+        <w:t xml:space="preserve">In this situation we used a </w:t>
+      </w:r>
+      <w:r>
+        <w:t>multimeter that can handle up to 10A</w:t>
+      </w:r>
+      <w:r>
+        <w:t xml:space="preserve"> in the right mode</w:t>
+      </w:r>
+      <w:r>
+        <w:t>,</w:t>
+      </w:r>
+      <w:r>
+        <w:t xml:space="preserve"> voltage regulator</w:t>
+      </w:r>
+      <w:r>
+        <w:t xml:space="preserve"> (regulating to the recommended voltage 5.8v), 2S 18650 batteries, </w:t>
+      </w:r>
+      <w:r>
+        <w:t xml:space="preserve">a microcontroller (to turn the motors), </w:t>
+      </w:r>
+      <w:r>
+        <w:t>4</w:t>
+      </w:r>
+      <w:r>
+        <w:t xml:space="preserve"> JX PDI-6221mg 360 </w:t>
+      </w:r>
+      <w:r>
+        <w:t>servos</w:t>
+      </w:r>
+      <w:r>
+        <w:t xml:space="preserve">, and a 3d printed car </w:t>
+      </w:r>
+      <w:r>
+        <w:t>chassis</w:t>
+      </w:r>
+      <w:r>
+        <w:t xml:space="preserve"> to hold the components</w:t>
+      </w:r>
+      <w:r>
+        <w:t>.</w:t>
+      </w:r>
+      <w:r>
+        <w:t xml:space="preserve"> </w:t>
+      </w:r>
+      <w:r>
+        <w:t xml:space="preserve">High load for our </w:t>
+      </w:r>
+      <w:r>
+        <w:t>use case</w:t>
+      </w:r>
+      <w:r>
+        <w:t xml:space="preserve"> would be </w:t>
+      </w:r>
+      <w:r>
+        <w:t>the servos</w:t>
+      </w:r>
+      <w:r>
+        <w:t xml:space="preserve"> </w:t>
+      </w:r>
+      <w:r>
+        <w:t xml:space="preserve">all changing from max speed in one direction to another, at the same time. This turning causes a </w:t>
+      </w:r>
+      <w:r>
+        <w:t>sharp rise in current draw momentarily as all servo’s change direction.</w:t>
+      </w:r>
+    </w:p>
+    <w:p>
+      <w:pPr>
+        <w:pStyle w:val="Caption"/>
         <w:rPr>
           <w:sz w:val="12"/>
           <w:szCs w:val="12"/>
         </w:rPr>
       </w:pPr>
       <w:r>
-        <w:t xml:space="preserve">In this situation we used a </w:t>
-      </w:r>
-      <w:r>
-        <w:t>multimeter that can handle up to 10A</w:t>
-      </w:r>
-      <w:r>
-        <w:t xml:space="preserve"> in the right mode</w:t>
-      </w:r>
-      <w:r>
-        <w:t>,</w:t>
-      </w:r>
-      <w:r>
-        <w:t xml:space="preserve"> voltage regulator</w:t>
-      </w:r>
-      <w:r>
-        <w:t xml:space="preserve"> (regulating to the recommended voltage 5.8v), 2S 18650 batteries, </w:t>
-      </w:r>
-      <w:r>
-        <w:t xml:space="preserve">a microcontroller (to turn the motors), </w:t>
-      </w:r>
-      <w:r>
-        <w:t>4</w:t>
-      </w:r>
-      <w:r>
-        <w:t xml:space="preserve"> JX PDI-6221mg 360 </w:t>
-      </w:r>
-      <w:r>
-        <w:t>servos</w:t>
-      </w:r>
-      <w:r>
-        <w:t xml:space="preserve">, and a 3d printed car </w:t>
-      </w:r>
-      <w:r>
-        <w:t>chassis</w:t>
-      </w:r>
-      <w:r>
-        <w:t xml:space="preserve"> to hold the components</w:t>
-      </w:r>
-      <w:r>
-        <w:t>.</w:t>
-      </w:r>
-      <w:r>
+        <w:lastRenderedPageBreak/>
         <w:t xml:space="preserve"> </w:t>
       </w:r>
       <w:r>
-        <w:t xml:space="preserve">High load for our </w:t>
-      </w:r>
-      <w:r>
-        <w:t>use case</w:t>
-      </w:r>
-      <w:r>
-        <w:t xml:space="preserve"> would be </w:t>
-      </w:r>
-      <w:r>
-        <w:t>the servos</w:t>
-      </w:r>
-      <w:r>
-        <w:t xml:space="preserve"> </w:t>
-      </w:r>
-      <w:r>
-        <w:t xml:space="preserve">all changing from max speed in one direction to another, at the same time. This turning causes a </w:t>
-      </w:r>
-      <w:r>
-        <w:t xml:space="preserve">sharp rise in current draw momentarily as all servo’s change direction. </w:t>
-      </w:r>
-      <w:r>
         <w:rPr>
           <w:noProof/>
         </w:rPr>
-        <w:lastRenderedPageBreak/>
         <w:drawing>
           <wp:inline distT="0" distB="0" distL="0" distR="0" wp14:anchorId="65146504" wp14:editId="02D909F6">
             <wp:extent cx="5486400" cy="4114800"/>
@@ -1489,8 +1551,13 @@
         </w:numPr>
       </w:pPr>
       <w:r>
-        <w:t>Bright LED to reduce noise + TCRT5000</w:t>
-      </w:r>
+        <w:t xml:space="preserve">Bright LED to reduce noise + </w:t>
+      </w:r>
+      <w:proofErr w:type="gramStart"/>
+      <w:r>
+        <w:t>TCRT5000</w:t>
+      </w:r>
+      <w:proofErr w:type="gramEnd"/>
     </w:p>
     <w:p>
       <w:pPr>
@@ -1681,6 +1748,20 @@
       <w:r>
         <w:t>However, using this method requires extensive testing into every possibility in placement of the triangles and entrance, exit points.</w:t>
       </w:r>
+      <w:r>
+        <w:t xml:space="preserve"> Furthermore, </w:t>
+      </w:r>
+      <w:r>
+        <w:t xml:space="preserve">the code structure would be extremely nested if we want to determine the exact </w:t>
+      </w:r>
+      <w:proofErr w:type="gramStart"/>
+      <w:r>
+        <w:t>scenario</w:t>
+      </w:r>
+      <w:proofErr w:type="gramEnd"/>
+      <w:r>
+        <w:t xml:space="preserve"> we in in given limited information. </w:t>
+      </w:r>
     </w:p>
     <w:p>
       <w:pPr>
@@ -1748,6 +1829,7 @@
         <w:t xml:space="preserve">we have to check all the way around. </w:t>
       </w:r>
     </w:p>
+    <w:p/>
     <w:p>
       <w:pPr>
         <w:pStyle w:val="Heading2"/>
@@ -1791,6 +1873,34 @@
       <w:r>
         <w:t xml:space="preserve"> size.</w:t>
       </w:r>
+      <w:r>
+        <w:t xml:space="preserve"> The only potential reason we’d use this is for </w:t>
+      </w:r>
+      <w:proofErr w:type="spellStart"/>
+      <w:proofErr w:type="gramStart"/>
+      <w:r>
+        <w:t>it’s</w:t>
+      </w:r>
+      <w:proofErr w:type="spellEnd"/>
+      <w:proofErr w:type="gramEnd"/>
+      <w:r>
+        <w:t xml:space="preserve"> integration with </w:t>
+      </w:r>
+      <w:r>
+        <w:t>a microcontroller, which means we do not need to manually create one ourselves to carry the ADC (</w:t>
+      </w:r>
+      <w:r>
+        <w:t>Analogue</w:t>
+      </w:r>
+      <w:r>
+        <w:t xml:space="preserve"> to Digital converter)</w:t>
+      </w:r>
+      <w:r>
+        <w:t>, PWM signal generators</w:t>
+      </w:r>
+      <w:r>
+        <w:t xml:space="preserve">, and other functionality that a SBC wouldn’t have by itself. </w:t>
+      </w:r>
     </w:p>
     <w:p>
       <w:pPr>
@@ -1865,7 +1975,25 @@
         <w:rPr>
           <w:color w:val="080000"/>
         </w:rPr>
-        <w:t xml:space="preserve">and servos that are required to complete this challenge. </w:t>
+        <w:t>and servos that are required to complete this challenge.</w:t>
+      </w:r>
+      <w:r>
+        <w:rPr>
+          <w:color w:val="080000"/>
+        </w:rPr>
+        <w:t xml:space="preserve"> Furthermore, there is still a </w:t>
+      </w:r>
+      <w:r>
+        <w:rPr>
+          <w:color w:val="080000"/>
+        </w:rPr>
+        <w:t>TPU processor on board so that we can run TensorFlow Lite models reasonably quickly.</w:t>
+      </w:r>
+      <w:r>
+        <w:rPr>
+          <w:color w:val="080000"/>
+        </w:rPr>
+        <w:t xml:space="preserve"> </w:t>
       </w:r>
       <w:r>
         <w:rPr>
@@ -2073,6 +2201,7 @@
           <w:i/>
           <w:color w:val="1AB39F" w:themeColor="accent6"/>
         </w:rPr>
+        <w:lastRenderedPageBreak/>
         <w:t>OpenMV Cam</w:t>
       </w:r>
       <w:r>
@@ -2148,7 +2277,6 @@
           <w:i/>
           <w:color w:val="1AB39F" w:themeColor="accent6"/>
         </w:rPr>
-        <w:lastRenderedPageBreak/>
         <w:t>Conclusion</w:t>
       </w:r>
       <w:r>
@@ -2164,15 +2292,310 @@
         </w:rPr>
         <w:t>We will be using the Google Coral Dev Mini, as it maximises computational power, but has a smaller volume, hence we can better balance the robot, fit more components on the robot.</w:t>
       </w:r>
-    </w:p>
-    <w:p>
-      <w:pPr>
-        <w:pStyle w:val="Heading1"/>
-      </w:pPr>
-      <w:r>
-        <w:t>2 | Design</w:t>
-      </w:r>
-    </w:p>
+      <w:r>
+        <w:rPr>
+          <w:color w:val="080000"/>
+        </w:rPr>
+        <w:t xml:space="preserve"> Creating a shield that contains a microcontroller</w:t>
+      </w:r>
+      <w:r>
+        <w:rPr>
+          <w:color w:val="080000"/>
+        </w:rPr>
+        <w:t xml:space="preserve">, will handle the </w:t>
+      </w:r>
+      <w:r>
+        <w:rPr>
+          <w:color w:val="080000"/>
+        </w:rPr>
+        <w:t xml:space="preserve">analogue </w:t>
+      </w:r>
+      <w:r>
+        <w:rPr>
+          <w:color w:val="080000"/>
+        </w:rPr>
+        <w:t>input and output, as well as generating PWM signals for the variety of servos.</w:t>
+      </w:r>
+    </w:p>
+    <w:p>
+      <w:pPr>
+        <w:pStyle w:val="NoSpacing"/>
+      </w:pPr>
+      <w:r>
+        <w:rPr>
+          <w:noProof/>
+        </w:rPr>
+        <w:drawing>
+          <wp:anchor distT="0" distB="0" distL="114300" distR="114300" simplePos="0" relativeHeight="251658243" behindDoc="0" locked="0" layoutInCell="1" allowOverlap="1" wp14:anchorId="5C75226C" wp14:editId="5FCB091C">
+            <wp:simplePos x="0" y="0"/>
+            <wp:positionH relativeFrom="column">
+              <wp:posOffset>-1321</wp:posOffset>
+            </wp:positionH>
+            <wp:positionV relativeFrom="paragraph">
+              <wp:posOffset>-1843</wp:posOffset>
+            </wp:positionV>
+            <wp:extent cx="2914772" cy="2178657"/>
+            <wp:effectExtent l="0" t="0" r="0" b="0"/>
+            <wp:wrapSquare wrapText="bothSides"/>
+            <wp:docPr id="215314874" name="Picture 1"/>
+            <wp:cNvGraphicFramePr>
+              <a:graphicFrameLocks xmlns:a="http://schemas.openxmlformats.org/drawingml/2006/main" noChangeAspect="1"/>
+            </wp:cNvGraphicFramePr>
+            <a:graphic xmlns:a="http://schemas.openxmlformats.org/drawingml/2006/main">
+              <a:graphicData uri="http://schemas.openxmlformats.org/drawingml/2006/picture">
+                <pic:pic xmlns:pic="http://schemas.openxmlformats.org/drawingml/2006/picture">
+                  <pic:nvPicPr>
+                    <pic:cNvPr id="215314874" name=""/>
+                    <pic:cNvPicPr/>
+                  </pic:nvPicPr>
+                  <pic:blipFill>
+                    <a:blip r:embed="rId13"/>
+                    <a:stretch>
+                      <a:fillRect/>
+                    </a:stretch>
+                  </pic:blipFill>
+                  <pic:spPr>
+                    <a:xfrm>
+                      <a:off x="0" y="0"/>
+                      <a:ext cx="2914772" cy="2178657"/>
+                    </a:xfrm>
+                    <a:prstGeom prst="rect">
+                      <a:avLst/>
+                    </a:prstGeom>
+                  </pic:spPr>
+                </pic:pic>
+              </a:graphicData>
+            </a:graphic>
+          </wp:anchor>
+        </w:drawing>
+      </w:r>
+      <w:r>
+        <w:t xml:space="preserve">Our PCB contains a header that connects directly to the 40 Pin GPIO </w:t>
+      </w:r>
+      <w:r>
+        <w:t xml:space="preserve">input/output. This allows us to directly place the shield over the </w:t>
+      </w:r>
+      <w:r>
+        <w:t>computer, which minimizes lost space</w:t>
+      </w:r>
+      <w:r>
+        <w:t>, and providing a more robust system.</w:t>
+      </w:r>
+    </w:p>
+    <w:p>
+      <w:pPr>
+        <w:pStyle w:val="NoSpacing"/>
+      </w:pPr>
+    </w:p>
+    <w:p>
+      <w:pPr>
+        <w:pStyle w:val="NoSpacing"/>
+      </w:pPr>
+      <w:r>
+        <w:t>This board has standoff points that link up with the dimensions of the Coral, which allows for secure attachment.</w:t>
+      </w:r>
+    </w:p>
+    <w:p>
+      <w:pPr>
+        <w:pStyle w:val="Caption"/>
+      </w:pPr>
+      <w:r>
+        <w:rPr>
+          <w:i w:val="0"/>
+          <w:iCs w:val="0"/>
+          <w:color w:val="auto"/>
+        </w:rPr>
+        <w:t xml:space="preserve">We have chosen to use a </w:t>
+      </w:r>
+      <w:r>
+        <w:rPr>
+          <w:i w:val="0"/>
+          <w:iCs w:val="0"/>
+          <w:color w:val="auto"/>
+        </w:rPr>
+        <w:t>Teensy 4.1</w:t>
+      </w:r>
+      <w:r>
+        <w:rPr>
+          <w:i w:val="0"/>
+          <w:iCs w:val="0"/>
+          <w:color w:val="auto"/>
+        </w:rPr>
+        <w:t xml:space="preserve"> as our microcontroller – linked with </w:t>
+      </w:r>
+      <w:r>
+        <w:rPr>
+          <w:i w:val="0"/>
+          <w:iCs w:val="0"/>
+          <w:color w:val="auto"/>
+        </w:rPr>
+        <w:t xml:space="preserve">SPI or UART communications. This further allows for analogue inputs, as well as </w:t>
+      </w:r>
+      <w:r>
+        <w:rPr>
+          <w:i w:val="0"/>
+          <w:iCs w:val="0"/>
+          <w:color w:val="auto"/>
+        </w:rPr>
+        <w:t>generate PWM signals.</w:t>
+      </w:r>
+      <w:r>
+        <w:rPr>
+          <w:i w:val="0"/>
+          <w:iCs w:val="0"/>
+          <w:color w:val="auto"/>
+        </w:rPr>
+        <w:br/>
+      </w:r>
+      <w:r>
+        <w:rPr>
+          <w:sz w:val="12"/>
+          <w:szCs w:val="12"/>
+        </w:rPr>
+        <w:t>Fig 1</w:t>
+      </w:r>
+      <w:r>
+        <w:rPr>
+          <w:sz w:val="12"/>
+          <w:szCs w:val="12"/>
+        </w:rPr>
+        <w:t xml:space="preserve">.1: PCB </w:t>
+      </w:r>
+      <w:proofErr w:type="gramStart"/>
+      <w:r>
+        <w:rPr>
+          <w:sz w:val="12"/>
+          <w:szCs w:val="12"/>
+        </w:rPr>
+        <w:t>layout</w:t>
+      </w:r>
+      <w:proofErr w:type="gramEnd"/>
+    </w:p>
+    <w:p>
+      <w:pPr>
+        <w:rPr>
+          <w:color w:val="auto"/>
+        </w:rPr>
+      </w:pPr>
+      <w:r>
+        <w:rPr>
+          <w:noProof/>
+        </w:rPr>
+        <w:drawing>
+          <wp:anchor distT="0" distB="0" distL="114300" distR="114300" simplePos="0" relativeHeight="251658244" behindDoc="0" locked="0" layoutInCell="1" allowOverlap="1" wp14:anchorId="04678D32" wp14:editId="28916DB7">
+            <wp:simplePos x="0" y="0"/>
+            <wp:positionH relativeFrom="column">
+              <wp:posOffset>-1321</wp:posOffset>
+            </wp:positionH>
+            <wp:positionV relativeFrom="paragraph">
+              <wp:posOffset>48242</wp:posOffset>
+            </wp:positionV>
+            <wp:extent cx="2915404" cy="2061365"/>
+            <wp:effectExtent l="0" t="0" r="0" b="0"/>
+            <wp:wrapSquare wrapText="bothSides"/>
+            <wp:docPr id="1544618446" name="Picture 1" descr="A computer screen shot of a computer&#10;&#10;Description automatically generated"/>
+            <wp:cNvGraphicFramePr>
+              <a:graphicFrameLocks xmlns:a="http://schemas.openxmlformats.org/drawingml/2006/main" noChangeAspect="1"/>
+            </wp:cNvGraphicFramePr>
+            <a:graphic xmlns:a="http://schemas.openxmlformats.org/drawingml/2006/main">
+              <a:graphicData uri="http://schemas.openxmlformats.org/drawingml/2006/picture">
+                <pic:pic xmlns:pic="http://schemas.openxmlformats.org/drawingml/2006/picture">
+                  <pic:nvPicPr>
+                    <pic:cNvPr id="1544618446" name="Picture 1" descr="A computer screen shot of a computer&#10;&#10;Description automatically generated"/>
+                    <pic:cNvPicPr/>
+                  </pic:nvPicPr>
+                  <pic:blipFill>
+                    <a:blip r:embed="rId14"/>
+                    <a:stretch>
+                      <a:fillRect/>
+                    </a:stretch>
+                  </pic:blipFill>
+                  <pic:spPr>
+                    <a:xfrm>
+                      <a:off x="0" y="0"/>
+                      <a:ext cx="2915404" cy="2061365"/>
+                    </a:xfrm>
+                    <a:prstGeom prst="rect">
+                      <a:avLst/>
+                    </a:prstGeom>
+                  </pic:spPr>
+                </pic:pic>
+              </a:graphicData>
+            </a:graphic>
+          </wp:anchor>
+        </w:drawing>
+      </w:r>
+      <w:r>
+        <w:rPr>
+          <w:color w:val="auto"/>
+        </w:rPr>
+        <w:t xml:space="preserve">On the shield, we have JST connectors, which </w:t>
+      </w:r>
+      <w:r>
+        <w:rPr>
+          <w:color w:val="auto"/>
+        </w:rPr>
+        <w:t xml:space="preserve">is a great improvement compared to using </w:t>
+      </w:r>
+      <w:r>
+        <w:rPr>
+          <w:color w:val="auto"/>
+        </w:rPr>
+        <w:t>jumper wires,</w:t>
+      </w:r>
+      <w:r>
+        <w:rPr>
+          <w:color w:val="auto"/>
+        </w:rPr>
+        <w:t xml:space="preserve"> as it provides stronger connections, </w:t>
+      </w:r>
+      <w:r>
+        <w:rPr>
+          <w:color w:val="auto"/>
+        </w:rPr>
+        <w:t>smaller connection points, and easy removability.</w:t>
+      </w:r>
+    </w:p>
+    <w:p>
+      <w:pPr>
+        <w:rPr>
+          <w:color w:val="auto"/>
+        </w:rPr>
+      </w:pPr>
+      <w:r>
+        <w:rPr>
+          <w:color w:val="auto"/>
+        </w:rPr>
+        <w:t xml:space="preserve">On board, we have I2C pinouts, servo pinouts, a teensy, </w:t>
+      </w:r>
+      <w:r>
+        <w:rPr>
+          <w:color w:val="auto"/>
+        </w:rPr>
+        <w:t>colour sensor boards, Teensy 4.1 boards, VIN, VCC, Ground, spare digital pins, MPU6050 pinout.</w:t>
+      </w:r>
+    </w:p>
+    <w:p/>
+    <w:p/>
+    <w:p/>
+    <w:p>
+      <w:r>
+        <w:t xml:space="preserve">Design is extremely important as solving a problem with hardware is infinitely easier compared to solving it with software – which is sometimes impossible. </w:t>
+      </w:r>
+      <w:r>
+        <w:t>Having a clear, clean design is critical to success.</w:t>
+      </w:r>
+    </w:p>
+    <w:p>
+      <w:pPr>
+        <w:pStyle w:val="Heading2"/>
+      </w:pPr>
+      <w:r>
+        <w:lastRenderedPageBreak/>
+        <w:t>Claw</w:t>
+      </w:r>
+    </w:p>
+    <w:p/>
     <w:p>
       <w:pPr>
         <w:pStyle w:val="Heading1"/>
@@ -2468,7 +2891,6 @@
         <w:rPr>
           <w:rStyle w:val="Strong"/>
         </w:rPr>
-        <w:lastRenderedPageBreak/>
         <w:t>Comments</w:t>
       </w:r>
       <w:r>
@@ -2505,6 +2927,7 @@
       </w:pPr>
       <w:r>
         <w:rPr>
+          <w:noProof/>
           <w:lang w:eastAsia="en-NZ"/>
         </w:rPr>
         <w:object w:dxaOrig="9026" w:dyaOrig="10260" w14:anchorId="20660EB7">
@@ -2528,9 +2951,9 @@
             <o:lock v:ext="edit" aspectratio="t"/>
           </v:shapetype>
           <v:shape id="_x0000_i1025" type="#_x0000_t75" style="width:451.3pt;height:513pt" o:ole="">
-            <v:imagedata r:id="rId13" o:title=""/>
+            <v:imagedata r:id="rId15" o:title=""/>
           </v:shape>
-          <o:OLEObject Type="Embed" ProgID="Word.OpenDocumentText.12" ShapeID="_x0000_i1025" DrawAspect="Content" ObjectID="_1777216288" r:id="rId14"/>
+          <o:OLEObject Type="Embed" ProgID="Word.OpenDocumentText.12" ShapeID="_x0000_i1025" DrawAspect="Content" ObjectID="_1778311675" r:id="rId16"/>
         </w:object>
       </w:r>
       <w:r>
@@ -2568,8 +2991,271 @@
         <w:pStyle w:val="Heading1"/>
       </w:pPr>
       <w:r>
+        <w:t>4 | Testing</w:t>
+      </w:r>
+    </w:p>
+    <w:p>
+      <w:r>
+        <w:t>During Robocup Singapore, our team was split into</w:t>
+      </w:r>
+      <w:r>
+        <w:t xml:space="preserve"> two different groups:</w:t>
+      </w:r>
+    </w:p>
+    <w:p>
+      <w:pPr>
+        <w:pStyle w:val="ListParagraph"/>
+        <w:numPr>
+          <w:ilvl w:val="0"/>
+          <w:numId w:val="17"/>
+        </w:numPr>
+      </w:pPr>
+      <w:r>
+        <w:t>Aidan</w:t>
+      </w:r>
+    </w:p>
+    <w:p>
+      <w:pPr>
+        <w:pStyle w:val="ListParagraph"/>
+        <w:numPr>
+          <w:ilvl w:val="1"/>
+          <w:numId w:val="17"/>
+        </w:numPr>
+      </w:pPr>
+      <w:r>
         <w:lastRenderedPageBreak/>
-        <w:t>4 | Testing</w:t>
+        <w:t>Hardware management</w:t>
+      </w:r>
+    </w:p>
+    <w:p>
+      <w:pPr>
+        <w:pStyle w:val="ListParagraph"/>
+        <w:numPr>
+          <w:ilvl w:val="1"/>
+          <w:numId w:val="17"/>
+        </w:numPr>
+      </w:pPr>
+      <w:r>
+        <w:t>3D printing</w:t>
+      </w:r>
+    </w:p>
+    <w:p>
+      <w:pPr>
+        <w:pStyle w:val="ListParagraph"/>
+        <w:numPr>
+          <w:ilvl w:val="1"/>
+          <w:numId w:val="17"/>
+        </w:numPr>
+      </w:pPr>
+      <w:r>
+        <w:t xml:space="preserve">Line following + Obstacle + Evacuation Zone </w:t>
+      </w:r>
+      <w:proofErr w:type="gramStart"/>
+      <w:r>
+        <w:t>pathing</w:t>
+      </w:r>
+      <w:proofErr w:type="gramEnd"/>
+    </w:p>
+    <w:p>
+      <w:pPr>
+        <w:pStyle w:val="ListParagraph"/>
+        <w:numPr>
+          <w:ilvl w:val="1"/>
+          <w:numId w:val="17"/>
+        </w:numPr>
+      </w:pPr>
+      <w:r>
+        <w:t>Overall coding</w:t>
+      </w:r>
+    </w:p>
+    <w:p>
+      <w:pPr>
+        <w:pStyle w:val="ListParagraph"/>
+        <w:numPr>
+          <w:ilvl w:val="0"/>
+          <w:numId w:val="17"/>
+        </w:numPr>
+      </w:pPr>
+      <w:r>
+        <w:t>Frederick</w:t>
+      </w:r>
+    </w:p>
+    <w:p>
+      <w:pPr>
+        <w:pStyle w:val="ListParagraph"/>
+        <w:numPr>
+          <w:ilvl w:val="1"/>
+          <w:numId w:val="17"/>
+        </w:numPr>
+      </w:pPr>
+      <w:r>
+        <w:t>Lead</w:t>
+      </w:r>
+      <w:r>
+        <w:t xml:space="preserve"> CAD </w:t>
+      </w:r>
+      <w:proofErr w:type="gramStart"/>
+      <w:r>
+        <w:t>designer</w:t>
+      </w:r>
+      <w:proofErr w:type="gramEnd"/>
+    </w:p>
+    <w:p>
+      <w:pPr>
+        <w:pStyle w:val="ListParagraph"/>
+        <w:numPr>
+          <w:ilvl w:val="1"/>
+          <w:numId w:val="17"/>
+        </w:numPr>
+      </w:pPr>
+      <w:r>
+        <w:t xml:space="preserve">Claw </w:t>
+      </w:r>
+      <w:proofErr w:type="gramStart"/>
+      <w:r>
+        <w:t>design</w:t>
+      </w:r>
+      <w:proofErr w:type="gramEnd"/>
+    </w:p>
+    <w:p>
+      <w:pPr>
+        <w:pStyle w:val="ListParagraph"/>
+        <w:numPr>
+          <w:ilvl w:val="1"/>
+          <w:numId w:val="17"/>
+        </w:numPr>
+      </w:pPr>
+      <w:r>
+        <w:t>Evacuation Zone identification + TensorFlow Lite model + Image processing</w:t>
+      </w:r>
+    </w:p>
+    <w:p>
+      <w:pPr>
+        <w:pStyle w:val="ListParagraph"/>
+        <w:numPr>
+          <w:ilvl w:val="1"/>
+          <w:numId w:val="17"/>
+        </w:numPr>
+      </w:pPr>
+      <w:r>
+        <w:t>Raspberry Pi setup</w:t>
+      </w:r>
+    </w:p>
+    <w:p>
+      <w:r>
+        <w:t xml:space="preserve">While this played to the strengths of our team, it </w:t>
+      </w:r>
+      <w:proofErr w:type="gramStart"/>
+      <w:r>
+        <w:t>lead</w:t>
+      </w:r>
+      <w:proofErr w:type="gramEnd"/>
+      <w:r>
+        <w:t xml:space="preserve"> to a situation where Frederick </w:t>
+      </w:r>
+      <w:r>
+        <w:t xml:space="preserve">didn’t have a completed robot by the time we flew to Singapore, hence we had no </w:t>
+      </w:r>
+      <w:r>
+        <w:t>replacement parts, nor were we able to provide assistance with the other during stressful situations, due to our limited knowledge said field.</w:t>
+      </w:r>
+      <w:r>
+        <w:t xml:space="preserve"> This </w:t>
+      </w:r>
+      <w:proofErr w:type="gramStart"/>
+      <w:r>
+        <w:t>lead</w:t>
+      </w:r>
+      <w:proofErr w:type="gramEnd"/>
+      <w:r>
+        <w:t xml:space="preserve"> to many issues with code and design, as we were working with one approach, and not two. </w:t>
+      </w:r>
+      <w:proofErr w:type="gramStart"/>
+      <w:r>
+        <w:t>Hence</w:t>
+      </w:r>
+      <w:proofErr w:type="gramEnd"/>
+      <w:r>
+        <w:t xml:space="preserve"> we missed out on many possible solutions until it was too late. </w:t>
+      </w:r>
+    </w:p>
+    <w:p>
+      <w:r>
+        <w:t xml:space="preserve">These few months, we </w:t>
+      </w:r>
+      <w:r>
+        <w:t>will strategically plan our timeline and track all our progress, so we are not overwhelmed and left scrambling.</w:t>
+      </w:r>
+    </w:p>
+    <w:p>
+      <w:pPr>
+        <w:pStyle w:val="Heading2"/>
+      </w:pPr>
+      <w:r>
+        <w:t>Timeline</w:t>
+      </w:r>
+    </w:p>
+    <w:p>
+      <w:r>
+        <w:t xml:space="preserve">We have </w:t>
+      </w:r>
+      <w:r>
+        <w:t>from 8</w:t>
+      </w:r>
+      <w:r>
+        <w:rPr>
+          <w:vertAlign w:val="superscript"/>
+        </w:rPr>
+        <w:t>th</w:t>
+      </w:r>
+      <w:r>
+        <w:t xml:space="preserve"> of April ti</w:t>
+      </w:r>
+      <w:r>
+        <w:t>ll — to fully develop and test a robot with all features installed and working.</w:t>
+      </w:r>
+      <w:r>
+        <w:t xml:space="preserve"> </w:t>
+      </w:r>
+      <w:r>
+        <w:t>8</w:t>
+      </w:r>
+    </w:p>
+    <w:p>
+      <w:r>
+        <w:t xml:space="preserve">During our preparation to </w:t>
+      </w:r>
+      <w:r>
+        <w:t>Robocup</w:t>
+      </w:r>
+      <w:r>
+        <w:t xml:space="preserve"> Singapore, </w:t>
+      </w:r>
+      <w:r>
+        <w:t xml:space="preserve">our team relied on our teachers PVC Foam boards. This severely limited us in what combinations and different </w:t>
+      </w:r>
+      <w:r>
+        <w:t xml:space="preserve">scenario </w:t>
+      </w:r>
+      <w:r>
+        <w:t xml:space="preserve">we </w:t>
+      </w:r>
+      <w:r>
+        <w:t xml:space="preserve">could practice. For example, the exit was placed in such a way that </w:t>
+      </w:r>
+      <w:r>
+        <w:t>following the wall clockwise would always let the robot leave the evacuation zone, hence we never prepared for the situation in which the exit did not allow for that.</w:t>
+      </w:r>
+    </w:p>
+    <w:p>
+      <w:r>
+        <w:t xml:space="preserve">As a solution this time we will be creating a more, robust system </w:t>
+      </w:r>
+      <w:r>
+        <w:t xml:space="preserve">that tests both the normal cases and the extremely hard ones. Our evacuation zone should now support </w:t>
+      </w:r>
+      <w:r>
+        <w:t xml:space="preserve">modular entrance and exit locations, as well as our evacuation points. </w:t>
       </w:r>
     </w:p>
     <w:p>
@@ -2582,14 +3268,84 @@
     </w:p>
     <w:p>
       <w:r>
-        <w:t>We have released all our code, designs, and documentation within our GitHub Repository</w:t>
+        <w:t>We have released all our code, designs</w:t>
+      </w:r>
+      <w:r>
+        <w:t>, schematics</w:t>
+      </w:r>
+      <w:r>
+        <w:t>, and documentation within our GitHub Repository</w:t>
       </w:r>
       <w:r>
         <w:t>.</w:t>
       </w:r>
     </w:p>
     <w:p>
-      <w:hyperlink r:id="rId15" w:history="1">
+      <w:r>
+        <w:t xml:space="preserve">Visual Studio Code, </w:t>
+      </w:r>
+      <w:proofErr w:type="spellStart"/>
+      <w:r>
+        <w:t>Onshape</w:t>
+      </w:r>
+      <w:proofErr w:type="spellEnd"/>
+      <w:r>
+        <w:t xml:space="preserve">, </w:t>
+      </w:r>
+      <w:r>
+        <w:t xml:space="preserve">Fusion 360, </w:t>
+      </w:r>
+      <w:proofErr w:type="spellStart"/>
+      <w:r>
+        <w:t>Github</w:t>
+      </w:r>
+      <w:proofErr w:type="spellEnd"/>
+      <w:r>
+        <w:t xml:space="preserve">, </w:t>
+      </w:r>
+      <w:r>
+        <w:t xml:space="preserve">Arduino IDE, </w:t>
+      </w:r>
+      <w:r>
+        <w:t xml:space="preserve">, </w:t>
+      </w:r>
+      <w:proofErr w:type="spellStart"/>
+      <w:r>
+        <w:t>TinkerCAD</w:t>
+      </w:r>
+      <w:proofErr w:type="spellEnd"/>
+      <w:r>
+        <w:t xml:space="preserve">, </w:t>
+      </w:r>
+      <w:proofErr w:type="spellStart"/>
+      <w:r>
+        <w:t>EasyEDA</w:t>
+      </w:r>
+      <w:proofErr w:type="spellEnd"/>
+      <w:r>
+        <w:t xml:space="preserve">, </w:t>
+      </w:r>
+      <w:r>
+        <w:t>Linkage, Fritzing,</w:t>
+      </w:r>
+      <w:r>
+        <w:t xml:space="preserve"> </w:t>
+      </w:r>
+      <w:r>
+        <w:t xml:space="preserve">ChatGPT, Perplexity AI, </w:t>
+      </w:r>
+      <w:r>
+        <w:t>has been used</w:t>
+      </w:r>
+      <w:r>
+        <w:t xml:space="preserve"> during the process of creating and deploying our robot. </w:t>
+      </w:r>
+      <w:r>
+        <w:t xml:space="preserve"> </w:t>
+      </w:r>
+    </w:p>
+    <w:p>
+      <w:hyperlink r:id="rId17" w:history="1">
         <w:r>
           <w:rPr>
             <w:rStyle w:val="Hyperlink"/>
@@ -2602,7 +3358,8 @@
       </w:r>
     </w:p>
     <w:sectPr>
-      <w:footerReference w:type="default" r:id="rId16"/>
+      <w:headerReference w:type="default" r:id="rId18"/>
+      <w:footerReference w:type="default" r:id="rId19"/>
       <w:pgSz w:w="12240" w:h="15840"/>
       <w:pgMar w:top="1728" w:right="1800" w:bottom="1440" w:left="1800" w:header="720" w:footer="720" w:gutter="0"/>
       <w:pgNumType w:start="0"/>
@@ -2706,6 +3463,16 @@
 </w:footnotes>
 </file>
 
+<file path=word/header1.xml><?xml version="1.0" encoding="utf-8"?>
+<w:hdr xmlns:wpc="http://schemas.microsoft.com/office/word/2010/wordprocessingCanvas" xmlns:cx="http://schemas.microsoft.com/office/drawing/2014/chartex" xmlns:cx1="http://schemas.microsoft.com/office/drawing/2015/9/8/chartex" xmlns:cx2="http://schemas.microsoft.com/office/drawing/2015/10/21/chartex" xmlns:cx3="http://schemas.microsoft.com/office/drawing/2016/5/9/chartex" xmlns:cx4="http://schemas.microsoft.com/office/drawing/2016/5/10/chartex" xmlns:cx5="http://schemas.microsoft.com/office/drawing/2016/5/11/chartex" xmlns:cx6="http://schemas.microsoft.com/office/drawing/2016/5/12/chartex" xmlns:cx7="http://schemas.microsoft.com/office/drawing/2016/5/13/chartex" xmlns:cx8="http://schemas.microsoft.com/office/drawing/2016/5/14/chartex" xmlns:mc="http://schemas.openxmlformats.org/markup-compatibility/2006" xmlns:aink="http://schemas.microsoft.com/office/drawing/2016/ink" xmlns:am3d="http://schemas.microsoft.com/office/drawing/2017/model3d" xmlns:o="urn:schemas-microsoft-com:office:office" xmlns:oel="http://schemas.microsoft.com/office/2019/extlst" xmlns:r="http://schemas.openxmlformats.org/officeDocument/2006/relationships" xmlns:m="http://schemas.openxmlformats.org/officeDocument/2006/math" xmlns:v="urn:schemas-microsoft-com:vml" xmlns:wp14="http://schemas.microsoft.com/office/word/2010/wordprocessingDrawing" xmlns:wp="http://schemas.openxmlformats.org/drawingml/2006/wordprocessingDrawing" xmlns:w10="urn:schemas-microsoft-com:office:word" xmlns:w="http://schemas.openxmlformats.org/wordprocessingml/2006/main" xmlns:w14="http://schemas.microsoft.com/office/word/2010/wordml" xmlns:w15="http://schemas.microsoft.com/office/word/2012/wordml" xmlns:w16cex="http://schemas.microsoft.com/office/word/2018/wordml/cex" xmlns:w16cid="http://schemas.microsoft.com/office/word/2016/wordml/cid" xmlns:w16="http://schemas.microsoft.com/office/word/2018/wordml" xmlns:w16du="http://schemas.microsoft.com/office/word/2023/wordml/word16du" xmlns:w16sdtdh="http://schemas.microsoft.com/office/word/2020/wordml/sdtdatahash" xmlns:w16se="http://schemas.microsoft.com/office/word/2015/wordml/symex" xmlns:wpg="http://schemas.microsoft.com/office/word/2010/wordprocessingGroup" xmlns:wpi="http://schemas.microsoft.com/office/word/2010/wordprocessingInk" xmlns:wne="http://schemas.microsoft.com/office/word/2006/wordml" xmlns:wps="http://schemas.microsoft.com/office/word/2010/wordprocessingShape" mc:Ignorable="w14 w15 w16se w16cid w16 w16cex w16sdtdh w16du wp14">
+  <w:p>
+    <w:pPr>
+      <w:pStyle w:val="Header"/>
+    </w:pPr>
+  </w:p>
+</w:hdr>
+</file>
+
 <file path=word/intelligence2.xml><?xml version="1.0" encoding="utf-8"?>
 <int2:intelligence xmlns:int2="http://schemas.microsoft.com/office/intelligence/2020/intelligence" xmlns:oel="http://schemas.microsoft.com/office/2019/extlst">
   <int2:observations>
@@ -3195,6 +3962,205 @@
     </w:lvl>
   </w:abstractNum>
   <w:abstractNum w:abstractNumId="6" w15:restartNumberingAfterBreak="0">
+    <w:nsid w:val="413B4206"/>
+    <w:multiLevelType w:val="hybridMultilevel"/>
+    <w:tmpl w:val="26B421F2"/>
+    <w:lvl w:ilvl="0" w:tplc="08090001">
+      <w:start w:val="1"/>
+      <w:numFmt w:val="bullet"/>
+      <w:lvlText w:val=""/>
+      <w:lvlJc w:val="left"/>
+      <w:pPr>
+        <w:ind w:left="1080" w:hanging="360"/>
+      </w:pPr>
+      <w:rPr>
+        <w:rFonts w:ascii="Symbol" w:hAnsi="Symbol" w:hint="default"/>
+      </w:rPr>
+    </w:lvl>
+    <w:lvl w:ilvl="1" w:tplc="08090003" w:tentative="1">
+      <w:start w:val="1"/>
+      <w:numFmt w:val="bullet"/>
+      <w:lvlText w:val="o"/>
+      <w:lvlJc w:val="left"/>
+      <w:pPr>
+        <w:ind w:left="1800" w:hanging="360"/>
+      </w:pPr>
+      <w:rPr>
+        <w:rFonts w:ascii="Courier New" w:hAnsi="Courier New" w:cs="Courier New" w:hint="default"/>
+      </w:rPr>
+    </w:lvl>
+    <w:lvl w:ilvl="2" w:tplc="08090005" w:tentative="1">
+      <w:start w:val="1"/>
+      <w:numFmt w:val="bullet"/>
+      <w:lvlText w:val=""/>
+      <w:lvlJc w:val="left"/>
+      <w:pPr>
+        <w:ind w:left="2520" w:hanging="360"/>
+      </w:pPr>
+      <w:rPr>
+        <w:rFonts w:ascii="Wingdings" w:hAnsi="Wingdings" w:hint="default"/>
+      </w:rPr>
+    </w:lvl>
+    <w:lvl w:ilvl="3" w:tplc="08090001" w:tentative="1">
+      <w:start w:val="1"/>
+      <w:numFmt w:val="bullet"/>
+      <w:lvlText w:val=""/>
+      <w:lvlJc w:val="left"/>
+      <w:pPr>
+        <w:ind w:left="3240" w:hanging="360"/>
+      </w:pPr>
+      <w:rPr>
+        <w:rFonts w:ascii="Symbol" w:hAnsi="Symbol" w:hint="default"/>
+      </w:rPr>
+    </w:lvl>
+    <w:lvl w:ilvl="4" w:tplc="08090003" w:tentative="1">
+      <w:start w:val="1"/>
+      <w:numFmt w:val="bullet"/>
+      <w:lvlText w:val="o"/>
+      <w:lvlJc w:val="left"/>
+      <w:pPr>
+        <w:ind w:left="3960" w:hanging="360"/>
+      </w:pPr>
+      <w:rPr>
+        <w:rFonts w:ascii="Courier New" w:hAnsi="Courier New" w:cs="Courier New" w:hint="default"/>
+      </w:rPr>
+    </w:lvl>
+    <w:lvl w:ilvl="5" w:tplc="08090005" w:tentative="1">
+      <w:start w:val="1"/>
+      <w:numFmt w:val="bullet"/>
+      <w:lvlText w:val=""/>
+      <w:lvlJc w:val="left"/>
+      <w:pPr>
+        <w:ind w:left="4680" w:hanging="360"/>
+      </w:pPr>
+      <w:rPr>
+        <w:rFonts w:ascii="Wingdings" w:hAnsi="Wingdings" w:hint="default"/>
+      </w:rPr>
+    </w:lvl>
+    <w:lvl w:ilvl="6" w:tplc="08090001" w:tentative="1">
+      <w:start w:val="1"/>
+      <w:numFmt w:val="bullet"/>
+      <w:lvlText w:val=""/>
+      <w:lvlJc w:val="left"/>
+      <w:pPr>
+        <w:ind w:left="5400" w:hanging="360"/>
+      </w:pPr>
+      <w:rPr>
+        <w:rFonts w:ascii="Symbol" w:hAnsi="Symbol" w:hint="default"/>
+      </w:rPr>
+    </w:lvl>
+    <w:lvl w:ilvl="7" w:tplc="08090003" w:tentative="1">
+      <w:start w:val="1"/>
+      <w:numFmt w:val="bullet"/>
+      <w:lvlText w:val="o"/>
+      <w:lvlJc w:val="left"/>
+      <w:pPr>
+        <w:ind w:left="6120" w:hanging="360"/>
+      </w:pPr>
+      <w:rPr>
+        <w:rFonts w:ascii="Courier New" w:hAnsi="Courier New" w:cs="Courier New" w:hint="default"/>
+      </w:rPr>
+    </w:lvl>
+    <w:lvl w:ilvl="8" w:tplc="08090005" w:tentative="1">
+      <w:start w:val="1"/>
+      <w:numFmt w:val="bullet"/>
+      <w:lvlText w:val=""/>
+      <w:lvlJc w:val="left"/>
+      <w:pPr>
+        <w:ind w:left="6840" w:hanging="360"/>
+      </w:pPr>
+      <w:rPr>
+        <w:rFonts w:ascii="Wingdings" w:hAnsi="Wingdings" w:hint="default"/>
+      </w:rPr>
+    </w:lvl>
+  </w:abstractNum>
+  <w:abstractNum w:abstractNumId="7" w15:restartNumberingAfterBreak="0">
+    <w:nsid w:val="488013D4"/>
+    <w:multiLevelType w:val="hybridMultilevel"/>
+    <w:tmpl w:val="CFB034C4"/>
+    <w:lvl w:ilvl="0" w:tplc="0809000F">
+      <w:start w:val="1"/>
+      <w:numFmt w:val="decimal"/>
+      <w:lvlText w:val="%1."/>
+      <w:lvlJc w:val="left"/>
+      <w:pPr>
+        <w:ind w:left="360" w:hanging="360"/>
+      </w:pPr>
+    </w:lvl>
+    <w:lvl w:ilvl="1" w:tplc="08090019" w:tentative="1">
+      <w:start w:val="1"/>
+      <w:numFmt w:val="lowerLetter"/>
+      <w:lvlText w:val="%2."/>
+      <w:lvlJc w:val="left"/>
+      <w:pPr>
+        <w:ind w:left="1080" w:hanging="360"/>
+      </w:pPr>
+    </w:lvl>
+    <w:lvl w:ilvl="2" w:tplc="0809001B" w:tentative="1">
+      <w:start w:val="1"/>
+      <w:numFmt w:val="lowerRoman"/>
+      <w:lvlText w:val="%3."/>
+      <w:lvlJc w:val="right"/>
+      <w:pPr>
+        <w:ind w:left="1800" w:hanging="180"/>
+      </w:pPr>
+    </w:lvl>
+    <w:lvl w:ilvl="3" w:tplc="0809000F" w:tentative="1">
+      <w:start w:val="1"/>
+      <w:numFmt w:val="decimal"/>
+      <w:lvlText w:val="%4."/>
+      <w:lvlJc w:val="left"/>
+      <w:pPr>
+        <w:ind w:left="2520" w:hanging="360"/>
+      </w:pPr>
+    </w:lvl>
+    <w:lvl w:ilvl="4" w:tplc="08090019" w:tentative="1">
+      <w:start w:val="1"/>
+      <w:numFmt w:val="lowerLetter"/>
+      <w:lvlText w:val="%5."/>
+      <w:lvlJc w:val="left"/>
+      <w:pPr>
+        <w:ind w:left="3240" w:hanging="360"/>
+      </w:pPr>
+    </w:lvl>
+    <w:lvl w:ilvl="5" w:tplc="0809001B" w:tentative="1">
+      <w:start w:val="1"/>
+      <w:numFmt w:val="lowerRoman"/>
+      <w:lvlText w:val="%6."/>
+      <w:lvlJc w:val="right"/>
+      <w:pPr>
+        <w:ind w:left="3960" w:hanging="180"/>
+      </w:pPr>
+    </w:lvl>
+    <w:lvl w:ilvl="6" w:tplc="0809000F" w:tentative="1">
+      <w:start w:val="1"/>
+      <w:numFmt w:val="decimal"/>
+      <w:lvlText w:val="%7."/>
+      <w:lvlJc w:val="left"/>
+      <w:pPr>
+        <w:ind w:left="4680" w:hanging="360"/>
+      </w:pPr>
+    </w:lvl>
+    <w:lvl w:ilvl="7" w:tplc="08090019" w:tentative="1">
+      <w:start w:val="1"/>
+      <w:numFmt w:val="lowerLetter"/>
+      <w:lvlText w:val="%8."/>
+      <w:lvlJc w:val="left"/>
+      <w:pPr>
+        <w:ind w:left="5400" w:hanging="360"/>
+      </w:pPr>
+    </w:lvl>
+    <w:lvl w:ilvl="8" w:tplc="0809001B" w:tentative="1">
+      <w:start w:val="1"/>
+      <w:numFmt w:val="lowerRoman"/>
+      <w:lvlText w:val="%9."/>
+      <w:lvlJc w:val="right"/>
+      <w:pPr>
+        <w:ind w:left="6120" w:hanging="180"/>
+      </w:pPr>
+    </w:lvl>
+  </w:abstractNum>
+  <w:abstractNum w:abstractNumId="8" w15:restartNumberingAfterBreak="0">
     <w:nsid w:val="5A763BA0"/>
     <w:multiLevelType w:val="hybridMultilevel"/>
     <w:tmpl w:val="440ABC92"/>
@@ -3283,7 +4249,7 @@
       </w:pPr>
     </w:lvl>
   </w:abstractNum>
-  <w:abstractNum w:abstractNumId="7" w15:restartNumberingAfterBreak="0">
+  <w:abstractNum w:abstractNumId="9" w15:restartNumberingAfterBreak="0">
     <w:nsid w:val="5C1A2709"/>
     <w:multiLevelType w:val="hybridMultilevel"/>
     <w:tmpl w:val="16401562"/>
@@ -3372,7 +4338,7 @@
       </w:pPr>
     </w:lvl>
   </w:abstractNum>
-  <w:abstractNum w:abstractNumId="8" w15:restartNumberingAfterBreak="0">
+  <w:abstractNum w:abstractNumId="10" w15:restartNumberingAfterBreak="0">
     <w:nsid w:val="612D3BB7"/>
     <w:multiLevelType w:val="hybridMultilevel"/>
     <w:tmpl w:val="E8F0D6AA"/>
@@ -3484,7 +4450,7 @@
       </w:rPr>
     </w:lvl>
   </w:abstractNum>
-  <w:abstractNum w:abstractNumId="9" w15:restartNumberingAfterBreak="0">
+  <w:abstractNum w:abstractNumId="11" w15:restartNumberingAfterBreak="0">
     <w:nsid w:val="628C7104"/>
     <w:multiLevelType w:val="hybridMultilevel"/>
     <w:tmpl w:val="1194DF0E"/>
@@ -3499,7 +4465,7 @@
         <w:rFonts w:ascii="Constantia" w:eastAsiaTheme="minorHAnsi" w:hAnsi="Constantia" w:cstheme="minorBidi" w:hint="default"/>
       </w:rPr>
     </w:lvl>
-    <w:lvl w:ilvl="1" w:tplc="14090003" w:tentative="1">
+    <w:lvl w:ilvl="1" w:tplc="14090003">
       <w:start w:val="1"/>
       <w:numFmt w:val="bullet"/>
       <w:lvlText w:val="o"/>
@@ -3596,7 +4562,7 @@
       </w:rPr>
     </w:lvl>
   </w:abstractNum>
-  <w:abstractNum w:abstractNumId="10" w15:restartNumberingAfterBreak="0">
+  <w:abstractNum w:abstractNumId="12" w15:restartNumberingAfterBreak="0">
     <w:nsid w:val="6C5B2990"/>
     <w:multiLevelType w:val="multilevel"/>
     <w:tmpl w:val="66DA24F0"/>
@@ -3745,7 +4711,7 @@
       </w:rPr>
     </w:lvl>
   </w:abstractNum>
-  <w:abstractNum w:abstractNumId="11" w15:restartNumberingAfterBreak="0">
+  <w:abstractNum w:abstractNumId="13" w15:restartNumberingAfterBreak="0">
     <w:nsid w:val="6E0D40B9"/>
     <w:multiLevelType w:val="hybridMultilevel"/>
     <w:tmpl w:val="D3ECADBE"/>
@@ -3834,7 +4800,7 @@
       </w:pPr>
     </w:lvl>
   </w:abstractNum>
-  <w:abstractNum w:abstractNumId="12" w15:restartNumberingAfterBreak="0">
+  <w:abstractNum w:abstractNumId="14" w15:restartNumberingAfterBreak="0">
     <w:nsid w:val="6E1F73BF"/>
     <w:multiLevelType w:val="hybridMultilevel"/>
     <w:tmpl w:val="DAA0A710"/>
@@ -3923,7 +4889,7 @@
       </w:pPr>
     </w:lvl>
   </w:abstractNum>
-  <w:abstractNum w:abstractNumId="13" w15:restartNumberingAfterBreak="0">
+  <w:abstractNum w:abstractNumId="15" w15:restartNumberingAfterBreak="0">
     <w:nsid w:val="7B8B68BF"/>
     <w:multiLevelType w:val="hybridMultilevel"/>
     <w:tmpl w:val="46AE091C"/>
@@ -4031,10 +4997,10 @@
     <w:abstractNumId w:val="0"/>
   </w:num>
   <w:num w:numId="7" w16cid:durableId="205063868">
-    <w:abstractNumId w:val="7"/>
+    <w:abstractNumId w:val="9"/>
   </w:num>
   <w:num w:numId="8" w16cid:durableId="1370184368">
-    <w:abstractNumId w:val="12"/>
+    <w:abstractNumId w:val="14"/>
   </w:num>
   <w:num w:numId="9" w16cid:durableId="1860896441">
     <w:abstractNumId w:val="2"/>
@@ -4043,28 +5009,34 @@
     <w:abstractNumId w:val="3"/>
   </w:num>
   <w:num w:numId="11" w16cid:durableId="1841463153">
-    <w:abstractNumId w:val="11"/>
+    <w:abstractNumId w:val="13"/>
   </w:num>
   <w:num w:numId="12" w16cid:durableId="1535339904">
-    <w:abstractNumId w:val="6"/>
+    <w:abstractNumId w:val="8"/>
   </w:num>
   <w:num w:numId="13" w16cid:durableId="457844538">
-    <w:abstractNumId w:val="13"/>
+    <w:abstractNumId w:val="15"/>
   </w:num>
   <w:num w:numId="14" w16cid:durableId="1384671366">
-    <w:abstractNumId w:val="8"/>
+    <w:abstractNumId w:val="10"/>
   </w:num>
   <w:num w:numId="15" w16cid:durableId="1574856819">
     <w:abstractNumId w:val="4"/>
   </w:num>
   <w:num w:numId="16" w16cid:durableId="735206056">
-    <w:abstractNumId w:val="10"/>
+    <w:abstractNumId w:val="12"/>
   </w:num>
   <w:num w:numId="17" w16cid:durableId="99498792">
-    <w:abstractNumId w:val="9"/>
+    <w:abstractNumId w:val="11"/>
   </w:num>
   <w:num w:numId="18" w16cid:durableId="1643778430">
     <w:abstractNumId w:val="5"/>
+  </w:num>
+  <w:num w:numId="19" w16cid:durableId="244531655">
+    <w:abstractNumId w:val="6"/>
+  </w:num>
+  <w:num w:numId="20" w16cid:durableId="24864933">
+    <w:abstractNumId w:val="7"/>
   </w:num>
 </w:numbering>
 </file>
@@ -4596,7 +5568,6 @@
   <w:style w:type="character" w:default="1" w:styleId="DefaultParagraphFont">
     <w:name w:val="Default Paragraph Font"/>
     <w:uiPriority w:val="1"/>
-    <w:semiHidden/>
     <w:unhideWhenUsed/>
   </w:style>
   <w:style w:type="table" w:default="1" w:styleId="TableNormal">
@@ -5431,6 +6402,13 @@
     <w:pitch w:val="variable"/>
     <w:sig w:usb0="00000000" w:usb1="10000000" w:usb2="00000000" w:usb3="00000000" w:csb0="80000000" w:csb1="00000000"/>
   </w:font>
+  <w:font w:name="STXinwei">
+    <w:altName w:val="华文新魏"/>
+    <w:charset w:val="86"/>
+    <w:family w:val="auto"/>
+    <w:pitch w:val="variable"/>
+    <w:sig w:usb0="00000001" w:usb1="080F0000" w:usb2="00000010" w:usb3="00000000" w:csb0="00040000" w:csb1="00000000"/>
+  </w:font>
   <w:font w:name="Tahoma">
     <w:panose1 w:val="020B0604030504040204"/>
     <w:charset w:val="00"/>
@@ -5444,11 +6422,27 @@
     <w:pitch w:val="variable"/>
     <w:sig w:usb0="20000287" w:usb1="00000003" w:usb2="00000000" w:usb3="00000000" w:csb0="0000019F" w:csb1="00000000"/>
   </w:font>
+  <w:font w:name="DengXian">
+    <w:altName w:val="等线"/>
+    <w:panose1 w:val="02010600030101010101"/>
+    <w:charset w:val="86"/>
+    <w:family w:val="auto"/>
+    <w:pitch w:val="variable"/>
+    <w:sig w:usb0="A00002BF" w:usb1="38CF7CFA" w:usb2="00000016" w:usb3="00000000" w:csb0="0004000F" w:csb1="00000000"/>
+  </w:font>
   <w:font w:name="Aptos Display">
     <w:charset w:val="00"/>
     <w:family w:val="swiss"/>
     <w:pitch w:val="variable"/>
     <w:sig w:usb0="20000287" w:usb1="00000003" w:usb2="00000000" w:usb3="00000000" w:csb0="0000019F" w:csb1="00000000"/>
+  </w:font>
+  <w:font w:name="DengXian Light">
+    <w:altName w:val="等线 Light"/>
+    <w:panose1 w:val="02010600030101010101"/>
+    <w:charset w:val="86"/>
+    <w:family w:val="auto"/>
+    <w:pitch w:val="variable"/>
+    <w:sig w:usb0="A00002BF" w:usb1="38CF7CFA" w:usb2="00000016" w:usb3="00000000" w:csb0="0004000F" w:csb1="00000000"/>
   </w:font>
 </w:fonts>
 </file>
@@ -5499,17 +6493,33 @@
     <w:rsid w:val="00003C80"/>
     <w:rsid w:val="0007324A"/>
     <w:rsid w:val="00076248"/>
+    <w:rsid w:val="000C0F99"/>
+    <w:rsid w:val="0013506C"/>
     <w:rsid w:val="00193B70"/>
     <w:rsid w:val="001C539A"/>
     <w:rsid w:val="0021717A"/>
+    <w:rsid w:val="002348CE"/>
+    <w:rsid w:val="003315F5"/>
     <w:rsid w:val="003B3F08"/>
     <w:rsid w:val="004943FA"/>
+    <w:rsid w:val="004A3E8E"/>
+    <w:rsid w:val="004B2827"/>
+    <w:rsid w:val="004C7B1C"/>
     <w:rsid w:val="0057322D"/>
+    <w:rsid w:val="007D7A3C"/>
+    <w:rsid w:val="008549BD"/>
+    <w:rsid w:val="009411ED"/>
     <w:rsid w:val="009C66E9"/>
+    <w:rsid w:val="009D7676"/>
     <w:rsid w:val="00A90700"/>
+    <w:rsid w:val="00B07063"/>
     <w:rsid w:val="00CC2B72"/>
+    <w:rsid w:val="00CC5382"/>
     <w:rsid w:val="00D40301"/>
+    <w:rsid w:val="00DC6B89"/>
+    <w:rsid w:val="00E24641"/>
     <w:rsid w:val="00E51FA3"/>
+    <w:rsid w:val="00E77D52"/>
   </w:rsids>
   <m:mathPr>
     <m:mathFont m:val="Cambria Math"/>
@@ -5524,7 +6534,7 @@
     <m:intLim m:val="subSup"/>
     <m:naryLim m:val="undOvr"/>
   </m:mathPr>
-  <w:themeFontLang w:val="en-GB"/>
+  <w:themeFontLang w:val="en-GB" w:eastAsia="zh-CN"/>
   <w:clrSchemeMapping w:bg1="light1" w:t1="dark1" w:bg2="light2" w:t2="dark2" w:accent1="accent1" w:accent2="accent2" w:accent3="accent3" w:accent4="accent4" w:accent5="accent5" w:accent6="accent6" w:hyperlink="hyperlink" w:followedHyperlink="followedHyperlink"/>
   <w:decimalSymbol w:val="."/>
   <w:listSeparator w:val=","/>

</xml_diff>